<commit_message>
Add report generation functionality and update template placeholders
- Implemented `create_export_report` function for generating export reports in PDF format.
- Updated the report template to use dynamic placeholders for date and bridge ID.
- Added `docxtpl` to requirements for document templating.
</commit_message>
<xml_diff>
--- a/resources/templates/template_eindrapport.docx
+++ b/resources/templates/template_eindrapport.docx
@@ -132,7 +132,7 @@
                 <w:placeholder>
                   <w:docPart w:val="F6F68E714AF54FC78798BF0334DD70EF"/>
                 </w:placeholder>
-                <w:date w:fullDate="2025-05-02T00:00:00Z">
+                <w:date>
                   <w:dateFormat w:val="d MMMM yyyy"/>
                   <w:lid w:val="nl-NL"/>
                   <w:storeMappedDataAs w:val="dateTime"/>
@@ -141,7 +141,7 @@
               </w:sdtPr>
               <w:sdtContent>
                 <w:r>
-                  <w:t>2 mei 2025</w:t>
+                  <w:t>{{ DATE }}</w:t>
                 </w:r>
               </w:sdtContent>
             </w:sdt>
@@ -187,24 +187,19 @@
         <w:t xml:space="preserve">brugdek </w:t>
       </w:r>
       <w:r>
-        <w:t>&lt;brugnummer&gt;</w:t>
+        <w:t>{{ BRIDGE_ID }}</w:t>
       </w:r>
     </w:p>
     <w:bookmarkEnd w:id="3"/>
     <w:p>
       <w:pPr>
-        <w:pStyle w:val="Ondertitel"/>
+        <w:pStyle w:val="Subtitle"/>
       </w:pPr>
       <w:r>
         <w:t>Herberekening van bestaande brug conform de NEN 8700-serie, Eurocodes, CUR en TAB 3.0 op &lt;</w:t>
       </w:r>
-      <w:proofErr w:type="spellStart"/>
-      <w:r>
-        <w:t>gebruiks</w:t>
-      </w:r>
-      <w:proofErr w:type="spellEnd"/>
-      <w:r>
-        <w:t>/verbouw/afkeur&gt;niveau</w:t>
+      <w:r>
+        <w:t>gebruiks/verbouw/afkeur&gt;niveau</w:t>
       </w:r>
     </w:p>
     <w:p/>
@@ -545,7 +540,7 @@
     </w:p>
     <w:p>
       <w:pPr>
-        <w:pStyle w:val="Inhopg1"/>
+        <w:pStyle w:val="TOC1"/>
         <w:rPr>
           <w:rFonts w:asciiTheme="minorHAnsi" w:hAnsiTheme="minorHAnsi"/>
           <w:b w:val="0"/>
@@ -616,7 +611,7 @@
     </w:p>
     <w:p>
       <w:pPr>
-        <w:pStyle w:val="Inhopg2"/>
+        <w:pStyle w:val="TOC2"/>
         <w:rPr>
           <w:rFonts w:asciiTheme="minorHAnsi" w:eastAsiaTheme="minorEastAsia" w:hAnsiTheme="minorHAnsi" w:cstheme="minorBidi"/>
           <w:kern w:val="2"/>
@@ -664,7 +659,7 @@
     </w:p>
     <w:p>
       <w:pPr>
-        <w:pStyle w:val="Inhopg2"/>
+        <w:pStyle w:val="TOC2"/>
         <w:rPr>
           <w:rFonts w:asciiTheme="minorHAnsi" w:eastAsiaTheme="minorEastAsia" w:hAnsiTheme="minorHAnsi" w:cstheme="minorBidi"/>
           <w:kern w:val="2"/>
@@ -712,7 +707,7 @@
     </w:p>
     <w:p>
       <w:pPr>
-        <w:pStyle w:val="Inhopg2"/>
+        <w:pStyle w:val="TOC2"/>
         <w:rPr>
           <w:rFonts w:asciiTheme="minorHAnsi" w:eastAsiaTheme="minorEastAsia" w:hAnsiTheme="minorHAnsi" w:cstheme="minorBidi"/>
           <w:kern w:val="2"/>
@@ -760,7 +755,7 @@
     </w:p>
     <w:p>
       <w:pPr>
-        <w:pStyle w:val="Inhopg2"/>
+        <w:pStyle w:val="TOC2"/>
         <w:rPr>
           <w:rFonts w:asciiTheme="minorHAnsi" w:eastAsiaTheme="minorEastAsia" w:hAnsiTheme="minorHAnsi" w:cstheme="minorBidi"/>
           <w:kern w:val="2"/>
@@ -808,7 +803,7 @@
     </w:p>
     <w:p>
       <w:pPr>
-        <w:pStyle w:val="Inhopg1"/>
+        <w:pStyle w:val="TOC1"/>
         <w:rPr>
           <w:rFonts w:asciiTheme="minorHAnsi" w:hAnsiTheme="minorHAnsi"/>
           <w:b w:val="0"/>
@@ -858,7 +853,7 @@
     </w:p>
     <w:p>
       <w:pPr>
-        <w:pStyle w:val="Inhopg2"/>
+        <w:pStyle w:val="TOC2"/>
         <w:rPr>
           <w:rFonts w:asciiTheme="minorHAnsi" w:eastAsiaTheme="minorEastAsia" w:hAnsiTheme="minorHAnsi" w:cstheme="minorBidi"/>
           <w:kern w:val="2"/>
@@ -906,7 +901,7 @@
     </w:p>
     <w:p>
       <w:pPr>
-        <w:pStyle w:val="Inhopg2"/>
+        <w:pStyle w:val="TOC2"/>
         <w:rPr>
           <w:rFonts w:asciiTheme="minorHAnsi" w:eastAsiaTheme="minorEastAsia" w:hAnsiTheme="minorHAnsi" w:cstheme="minorBidi"/>
           <w:kern w:val="2"/>
@@ -954,7 +949,7 @@
     </w:p>
     <w:p>
       <w:pPr>
-        <w:pStyle w:val="Inhopg2"/>
+        <w:pStyle w:val="TOC2"/>
         <w:rPr>
           <w:rFonts w:asciiTheme="minorHAnsi" w:eastAsiaTheme="minorEastAsia" w:hAnsiTheme="minorHAnsi" w:cstheme="minorBidi"/>
           <w:kern w:val="2"/>
@@ -1002,7 +997,7 @@
     </w:p>
     <w:p>
       <w:pPr>
-        <w:pStyle w:val="Inhopg2"/>
+        <w:pStyle w:val="TOC2"/>
         <w:rPr>
           <w:rFonts w:asciiTheme="minorHAnsi" w:eastAsiaTheme="minorEastAsia" w:hAnsiTheme="minorHAnsi" w:cstheme="minorBidi"/>
           <w:kern w:val="2"/>
@@ -1050,7 +1045,7 @@
     </w:p>
     <w:p>
       <w:pPr>
-        <w:pStyle w:val="Inhopg2"/>
+        <w:pStyle w:val="TOC2"/>
         <w:rPr>
           <w:rFonts w:asciiTheme="minorHAnsi" w:eastAsiaTheme="minorEastAsia" w:hAnsiTheme="minorHAnsi" w:cstheme="minorBidi"/>
           <w:kern w:val="2"/>
@@ -1098,7 +1093,7 @@
     </w:p>
     <w:p>
       <w:pPr>
-        <w:pStyle w:val="Inhopg1"/>
+        <w:pStyle w:val="TOC1"/>
         <w:rPr>
           <w:rFonts w:asciiTheme="minorHAnsi" w:hAnsiTheme="minorHAnsi"/>
           <w:b w:val="0"/>
@@ -1148,7 +1143,7 @@
     </w:p>
     <w:p>
       <w:pPr>
-        <w:pStyle w:val="Inhopg2"/>
+        <w:pStyle w:val="TOC2"/>
         <w:rPr>
           <w:rFonts w:asciiTheme="minorHAnsi" w:eastAsiaTheme="minorEastAsia" w:hAnsiTheme="minorHAnsi" w:cstheme="minorBidi"/>
           <w:kern w:val="2"/>
@@ -1196,7 +1191,7 @@
     </w:p>
     <w:p>
       <w:pPr>
-        <w:pStyle w:val="Inhopg2"/>
+        <w:pStyle w:val="TOC2"/>
         <w:rPr>
           <w:rFonts w:asciiTheme="minorHAnsi" w:eastAsiaTheme="minorEastAsia" w:hAnsiTheme="minorHAnsi" w:cstheme="minorBidi"/>
           <w:kern w:val="2"/>
@@ -1244,7 +1239,7 @@
     </w:p>
     <w:p>
       <w:pPr>
-        <w:pStyle w:val="Inhopg1"/>
+        <w:pStyle w:val="TOC1"/>
         <w:rPr>
           <w:rFonts w:asciiTheme="minorHAnsi" w:hAnsiTheme="minorHAnsi"/>
           <w:b w:val="0"/>
@@ -1294,7 +1289,7 @@
     </w:p>
     <w:p>
       <w:pPr>
-        <w:pStyle w:val="Inhopg2"/>
+        <w:pStyle w:val="TOC2"/>
         <w:rPr>
           <w:rFonts w:asciiTheme="minorHAnsi" w:eastAsiaTheme="minorEastAsia" w:hAnsiTheme="minorHAnsi" w:cstheme="minorBidi"/>
           <w:kern w:val="2"/>
@@ -1342,7 +1337,7 @@
     </w:p>
     <w:p>
       <w:pPr>
-        <w:pStyle w:val="Inhopg2"/>
+        <w:pStyle w:val="TOC2"/>
         <w:rPr>
           <w:rFonts w:asciiTheme="minorHAnsi" w:eastAsiaTheme="minorEastAsia" w:hAnsiTheme="minorHAnsi" w:cstheme="minorBidi"/>
           <w:kern w:val="2"/>
@@ -1390,7 +1385,7 @@
     </w:p>
     <w:p>
       <w:pPr>
-        <w:pStyle w:val="Inhopg2"/>
+        <w:pStyle w:val="TOC2"/>
         <w:rPr>
           <w:rFonts w:asciiTheme="minorHAnsi" w:eastAsiaTheme="minorEastAsia" w:hAnsiTheme="minorHAnsi" w:cstheme="minorBidi"/>
           <w:kern w:val="2"/>
@@ -1438,7 +1433,7 @@
     </w:p>
     <w:p>
       <w:pPr>
-        <w:pStyle w:val="Inhopg2"/>
+        <w:pStyle w:val="TOC2"/>
         <w:rPr>
           <w:rFonts w:asciiTheme="minorHAnsi" w:eastAsiaTheme="minorEastAsia" w:hAnsiTheme="minorHAnsi" w:cstheme="minorBidi"/>
           <w:kern w:val="2"/>
@@ -1486,7 +1481,7 @@
     </w:p>
     <w:p>
       <w:pPr>
-        <w:pStyle w:val="Inhopg2"/>
+        <w:pStyle w:val="TOC2"/>
         <w:rPr>
           <w:rFonts w:asciiTheme="minorHAnsi" w:eastAsiaTheme="minorEastAsia" w:hAnsiTheme="minorHAnsi" w:cstheme="minorBidi"/>
           <w:kern w:val="2"/>
@@ -1534,7 +1529,7 @@
     </w:p>
     <w:p>
       <w:pPr>
-        <w:pStyle w:val="Inhopg2"/>
+        <w:pStyle w:val="TOC2"/>
         <w:rPr>
           <w:rFonts w:asciiTheme="minorHAnsi" w:eastAsiaTheme="minorEastAsia" w:hAnsiTheme="minorHAnsi" w:cstheme="minorBidi"/>
           <w:kern w:val="2"/>
@@ -1582,7 +1577,7 @@
     </w:p>
     <w:p>
       <w:pPr>
-        <w:pStyle w:val="Inhopg1"/>
+        <w:pStyle w:val="TOC1"/>
         <w:rPr>
           <w:rFonts w:asciiTheme="minorHAnsi" w:hAnsiTheme="minorHAnsi"/>
           <w:b w:val="0"/>
@@ -1632,7 +1627,7 @@
     </w:p>
     <w:p>
       <w:pPr>
-        <w:pStyle w:val="Inhopg2"/>
+        <w:pStyle w:val="TOC2"/>
         <w:rPr>
           <w:rFonts w:asciiTheme="minorHAnsi" w:eastAsiaTheme="minorEastAsia" w:hAnsiTheme="minorHAnsi" w:cstheme="minorBidi"/>
           <w:kern w:val="2"/>
@@ -1680,7 +1675,7 @@
     </w:p>
     <w:p>
       <w:pPr>
-        <w:pStyle w:val="Inhopg2"/>
+        <w:pStyle w:val="TOC2"/>
         <w:rPr>
           <w:rFonts w:asciiTheme="minorHAnsi" w:eastAsiaTheme="minorEastAsia" w:hAnsiTheme="minorHAnsi" w:cstheme="minorBidi"/>
           <w:kern w:val="2"/>
@@ -1728,7 +1723,7 @@
     </w:p>
     <w:p>
       <w:pPr>
-        <w:pStyle w:val="Inhopg1"/>
+        <w:pStyle w:val="TOC1"/>
         <w:rPr>
           <w:rFonts w:asciiTheme="minorHAnsi" w:hAnsiTheme="minorHAnsi"/>
           <w:b w:val="0"/>
@@ -1778,7 +1773,7 @@
     </w:p>
     <w:p>
       <w:pPr>
-        <w:pStyle w:val="Inhopg1"/>
+        <w:pStyle w:val="TOC1"/>
         <w:rPr>
           <w:rFonts w:asciiTheme="minorHAnsi" w:hAnsiTheme="minorHAnsi"/>
           <w:b w:val="0"/>
@@ -1828,7 +1823,7 @@
     </w:p>
     <w:p>
       <w:pPr>
-        <w:pStyle w:val="Inhopg2"/>
+        <w:pStyle w:val="TOC2"/>
         <w:rPr>
           <w:rFonts w:asciiTheme="minorHAnsi" w:eastAsiaTheme="minorEastAsia" w:hAnsiTheme="minorHAnsi" w:cstheme="minorBidi"/>
           <w:kern w:val="2"/>
@@ -1876,7 +1871,7 @@
     </w:p>
     <w:p>
       <w:pPr>
-        <w:pStyle w:val="Inhopg2"/>
+        <w:pStyle w:val="TOC2"/>
         <w:rPr>
           <w:rFonts w:asciiTheme="minorHAnsi" w:eastAsiaTheme="minorEastAsia" w:hAnsiTheme="minorHAnsi" w:cstheme="minorBidi"/>
           <w:kern w:val="2"/>
@@ -1924,7 +1919,7 @@
     </w:p>
     <w:p>
       <w:pPr>
-        <w:pStyle w:val="Inhopg3"/>
+        <w:pStyle w:val="TOC3"/>
         <w:rPr>
           <w:lang w:eastAsia="nl-NL"/>
         </w:rPr>
@@ -1955,7 +1950,7 @@
     </w:p>
     <w:p>
       <w:pPr>
-        <w:pStyle w:val="Inhopg3"/>
+        <w:pStyle w:val="TOC3"/>
         <w:rPr>
           <w:rFonts w:asciiTheme="minorHAnsi" w:eastAsiaTheme="minorEastAsia" w:hAnsiTheme="minorHAnsi" w:cstheme="minorBidi"/>
           <w:szCs w:val="22"/>
@@ -1984,7 +1979,7 @@
     </w:p>
     <w:p>
       <w:pPr>
-        <w:pStyle w:val="Inhopg2"/>
+        <w:pStyle w:val="TOC2"/>
         <w:rPr>
           <w:rFonts w:asciiTheme="minorHAnsi" w:eastAsiaTheme="minorEastAsia" w:hAnsiTheme="minorHAnsi" w:cstheme="minorBidi"/>
           <w:sz w:val="22"/>
@@ -2004,7 +1999,7 @@
     </w:p>
     <w:p>
       <w:pPr>
-        <w:pStyle w:val="Inhopg2"/>
+        <w:pStyle w:val="TOC2"/>
       </w:pPr>
       <w:r>
         <w:t>Bijlage 2 -</w:t>
@@ -2052,7 +2047,7 @@
     </w:p>
     <w:p>
       <w:pPr>
-        <w:pStyle w:val="Kop1"/>
+        <w:pStyle w:val="Heading1"/>
         <w:numPr>
           <w:ilvl w:val="0"/>
           <w:numId w:val="32"/>
@@ -2069,7 +2064,7 @@
     </w:p>
     <w:p>
       <w:pPr>
-        <w:pStyle w:val="Kop2"/>
+        <w:pStyle w:val="Heading2"/>
       </w:pPr>
       <w:bookmarkStart w:id="8" w:name="_Toc410655001"/>
       <w:bookmarkStart w:id="9" w:name="_Toc197080942"/>
@@ -2118,7 +2113,7 @@
     </w:p>
     <w:p>
       <w:pPr>
-        <w:pStyle w:val="Kop2"/>
+        <w:pStyle w:val="Heading2"/>
       </w:pPr>
       <w:bookmarkStart w:id="10" w:name="_Toc410655002"/>
       <w:bookmarkStart w:id="11" w:name="_Toc197080943"/>
@@ -2195,7 +2190,7 @@
     <w:p/>
     <w:p>
       <w:pPr>
-        <w:pStyle w:val="Kop2"/>
+        <w:pStyle w:val="Heading2"/>
       </w:pPr>
       <w:bookmarkStart w:id="12" w:name="_Toc197080944"/>
       <w:r>
@@ -2345,7 +2340,7 @@
     </w:p>
     <w:p>
       <w:pPr>
-        <w:pStyle w:val="Kop2"/>
+        <w:pStyle w:val="Heading2"/>
       </w:pPr>
       <w:bookmarkStart w:id="13" w:name="_Toc197080945"/>
       <w:r>
@@ -2383,26 +2378,12 @@
         <w:rPr>
           <w:highlight w:val="yellow"/>
         </w:rPr>
-        <w:t xml:space="preserve">Zie paragraaf 1.1 herberekeningsrapportage </w:t>
-      </w:r>
-      <w:proofErr w:type="spellStart"/>
-      <w:r>
-        <w:rPr>
-          <w:highlight w:val="yellow"/>
-        </w:rPr>
-        <w:t>Mosplein</w:t>
-      </w:r>
-      <w:proofErr w:type="spellEnd"/>
-      <w:r>
-        <w:rPr>
-          <w:highlight w:val="yellow"/>
-        </w:rPr>
-        <w:t xml:space="preserve"> voor voorbeeld.</w:t>
-      </w:r>
-    </w:p>
-    <w:p>
-      <w:pPr>
-        <w:pStyle w:val="Kop1"/>
+        <w:t>Zie paragraaf 1.1 herberekeningsrapportage Mosplein voor voorbeeld.</w:t>
+      </w:r>
+    </w:p>
+    <w:p>
+      <w:pPr>
+        <w:pStyle w:val="Heading1"/>
       </w:pPr>
       <w:bookmarkStart w:id="14" w:name="_Toc197080946"/>
       <w:r>
@@ -2413,7 +2394,7 @@
     </w:p>
     <w:p>
       <w:pPr>
-        <w:pStyle w:val="Kop2"/>
+        <w:pStyle w:val="Heading2"/>
       </w:pPr>
       <w:bookmarkStart w:id="15" w:name="_Toc410655005"/>
       <w:bookmarkStart w:id="16" w:name="_Toc197080947"/>
@@ -2428,7 +2409,7 @@
     </w:p>
     <w:p>
       <w:pPr>
-        <w:pStyle w:val="Kop3"/>
+        <w:pStyle w:val="Heading3"/>
       </w:pPr>
       <w:r>
         <w:t>Documenten</w:t>
@@ -2467,7 +2448,7 @@
     </w:p>
     <w:p>
       <w:pPr>
-        <w:pStyle w:val="Bijschrift"/>
+        <w:pStyle w:val="Caption"/>
         <w:keepNext/>
       </w:pPr>
       <w:r>
@@ -2553,7 +2534,7 @@
     </w:p>
     <w:tbl>
       <w:tblPr>
-        <w:tblStyle w:val="Tabelraster"/>
+        <w:tblStyle w:val="TableGrid"/>
         <w:tblW w:w="8499" w:type="dxa"/>
         <w:tblInd w:w="-5" w:type="dxa"/>
         <w:tblBorders>
@@ -2677,7 +2658,7 @@
           </w:tcPr>
           <w:p>
             <w:pPr>
-              <w:pStyle w:val="Lijstalinea"/>
+              <w:pStyle w:val="ListParagraph"/>
               <w:numPr>
                 <w:ilvl w:val="0"/>
                 <w:numId w:val="46"/>
@@ -2734,7 +2715,7 @@
           </w:tcPr>
           <w:p>
             <w:pPr>
-              <w:pStyle w:val="Lijstalinea"/>
+              <w:pStyle w:val="ListParagraph"/>
               <w:numPr>
                 <w:ilvl w:val="0"/>
                 <w:numId w:val="46"/>
@@ -2808,7 +2789,7 @@
     <w:p/>
     <w:p>
       <w:pPr>
-        <w:pStyle w:val="Kop3"/>
+        <w:pStyle w:val="Heading3"/>
       </w:pPr>
       <w:r>
         <w:t>Normen en richtlijnen</w:t>
@@ -2829,7 +2810,7 @@
     </w:p>
     <w:p>
       <w:pPr>
-        <w:pStyle w:val="Bijschrift"/>
+        <w:pStyle w:val="Caption"/>
         <w:keepNext/>
       </w:pPr>
       <w:r>
@@ -2890,7 +2871,7 @@
     </w:p>
     <w:tbl>
       <w:tblPr>
-        <w:tblStyle w:val="Tabelraster"/>
+        <w:tblStyle w:val="TableGrid"/>
         <w:tblW w:w="8613" w:type="dxa"/>
         <w:tblLayout w:type="fixed"/>
         <w:tblLook w:val="04A0" w:firstRow="1" w:lastRow="0" w:firstColumn="1" w:lastColumn="0" w:noHBand="0" w:noVBand="1"/>
@@ -3407,7 +3388,7 @@
     <w:p/>
     <w:p>
       <w:pPr>
-        <w:pStyle w:val="Kop2"/>
+        <w:pStyle w:val="Heading2"/>
       </w:pPr>
       <w:bookmarkStart w:id="18" w:name="_Toc197080948"/>
       <w:r>
@@ -3442,7 +3423,7 @@
     <w:p/>
     <w:p>
       <w:pPr>
-        <w:pStyle w:val="Bijschrift"/>
+        <w:pStyle w:val="Caption"/>
         <w:keepNext/>
       </w:pPr>
       <w:r>
@@ -3503,7 +3484,7 @@
     </w:p>
     <w:tbl>
       <w:tblPr>
-        <w:tblStyle w:val="Tabelraster"/>
+        <w:tblStyle w:val="TableGrid"/>
         <w:tblW w:w="8642" w:type="dxa"/>
         <w:tblLook w:val="04A0" w:firstRow="1" w:lastRow="0" w:firstColumn="1" w:lastColumn="0" w:noHBand="0" w:noVBand="1"/>
       </w:tblPr>
@@ -3628,13 +3609,8 @@
               <w:t>Microsoft Excel</w:t>
             </w:r>
             <w:r>
-              <w:t>/</w:t>
-            </w:r>
-            <w:proofErr w:type="spellStart"/>
-            <w:r>
-              <w:t>Dakosoftware</w:t>
-            </w:r>
-            <w:proofErr w:type="spellEnd"/>
+              <w:t>/Dakosoftware</w:t>
+            </w:r>
           </w:p>
         </w:tc>
         <w:tc>
@@ -3764,7 +3740,7 @@
     </w:p>
     <w:p>
       <w:pPr>
-        <w:pStyle w:val="Kop2"/>
+        <w:pStyle w:val="Heading2"/>
       </w:pPr>
       <w:bookmarkStart w:id="19" w:name="_Toc197080949"/>
       <w:r>
@@ -3785,7 +3761,7 @@
     </w:p>
     <w:p>
       <w:pPr>
-        <w:pStyle w:val="Bijschrift"/>
+        <w:pStyle w:val="Caption"/>
         <w:keepNext/>
       </w:pPr>
       <w:r>
@@ -3849,7 +3825,7 @@
     </w:p>
     <w:tbl>
       <w:tblPr>
-        <w:tblStyle w:val="Tabelraster"/>
+        <w:tblStyle w:val="TableGrid"/>
         <w:tblW w:w="0" w:type="auto"/>
         <w:tblBorders>
           <w:insideH w:val="single" w:sz="2" w:space="0" w:color="auto"/>
@@ -4086,21 +4062,7 @@
               <w:rPr>
                 <w:rFonts w:cs="Arial"/>
               </w:rPr>
-              <w:t>[</w:t>
-            </w:r>
-            <w:proofErr w:type="spellStart"/>
-            <w:r>
-              <w:rPr>
-                <w:rFonts w:cs="Arial"/>
-              </w:rPr>
-              <w:t>kN</w:t>
-            </w:r>
-            <w:proofErr w:type="spellEnd"/>
-            <w:r>
-              <w:rPr>
-                <w:rFonts w:cs="Arial"/>
-              </w:rPr>
-              <w:t>]</w:t>
+              <w:t>[kN]</w:t>
             </w:r>
           </w:p>
         </w:tc>
@@ -4138,21 +4100,7 @@
               <w:rPr>
                 <w:rFonts w:cs="Arial"/>
               </w:rPr>
-              <w:t>[</w:t>
-            </w:r>
-            <w:proofErr w:type="spellStart"/>
-            <w:r>
-              <w:rPr>
-                <w:rFonts w:cs="Arial"/>
-              </w:rPr>
-              <w:t>kNm</w:t>
-            </w:r>
-            <w:proofErr w:type="spellEnd"/>
-            <w:r>
-              <w:rPr>
-                <w:rFonts w:cs="Arial"/>
-              </w:rPr>
-              <w:t>]</w:t>
+              <w:t>[kNm]</w:t>
             </w:r>
           </w:p>
         </w:tc>
@@ -4263,7 +4211,7 @@
     <w:p/>
     <w:p>
       <w:pPr>
-        <w:pStyle w:val="Kop2"/>
+        <w:pStyle w:val="Heading2"/>
       </w:pPr>
       <w:bookmarkStart w:id="20" w:name="_Toc197080950"/>
       <w:r>
@@ -4305,7 +4253,7 @@
     </w:p>
     <w:p>
       <w:pPr>
-        <w:pStyle w:val="Bijschrift"/>
+        <w:pStyle w:val="Caption"/>
         <w:keepNext/>
       </w:pPr>
       <w:r>
@@ -4366,7 +4314,7 @@
     </w:p>
     <w:tbl>
       <w:tblPr>
-        <w:tblStyle w:val="Tabelraster"/>
+        <w:tblStyle w:val="TableGrid"/>
         <w:tblW w:w="9039" w:type="dxa"/>
         <w:tblLook w:val="04A0" w:firstRow="1" w:lastRow="0" w:firstColumn="1" w:lastColumn="0" w:noHBand="0" w:noVBand="1"/>
       </w:tblPr>
@@ -4424,21 +4372,7 @@
               <w:rPr>
                 <w:color w:val="FFFFFF" w:themeColor="background1"/>
               </w:rPr>
-              <w:t xml:space="preserve">(=Eurocode </w:t>
-            </w:r>
-            <w:proofErr w:type="spellStart"/>
-            <w:r>
-              <w:rPr>
-                <w:color w:val="FFFFFF" w:themeColor="background1"/>
-              </w:rPr>
-              <w:t>eq</w:t>
-            </w:r>
-            <w:proofErr w:type="spellEnd"/>
-            <w:r>
-              <w:rPr>
-                <w:color w:val="FFFFFF" w:themeColor="background1"/>
-              </w:rPr>
-              <w:t>.)</w:t>
+              <w:t>(=Eurocode eq.)</w:t>
             </w:r>
           </w:p>
         </w:tc>
@@ -4505,15 +4439,7 @@
               <w:jc w:val="center"/>
             </w:pPr>
             <w:r>
-              <w:t>25 [</w:t>
-            </w:r>
-            <w:proofErr w:type="spellStart"/>
-            <w:r>
-              <w:t>kN</w:t>
-            </w:r>
-            <w:proofErr w:type="spellEnd"/>
-            <w:r>
-              <w:t>/m</w:t>
+              <w:t>25 [kN/m</w:t>
             </w:r>
             <w:r>
               <w:rPr>
@@ -4560,15 +4486,7 @@
               <w:jc w:val="center"/>
             </w:pPr>
             <w:r>
-              <w:t xml:space="preserve">78,5 </w:t>
-            </w:r>
-            <w:proofErr w:type="spellStart"/>
-            <w:r>
-              <w:t>kN</w:t>
-            </w:r>
-            <w:proofErr w:type="spellEnd"/>
-            <w:r>
-              <w:t>/m³</w:t>
+              <w:t>78,5 kN/m³</w:t>
             </w:r>
           </w:p>
         </w:tc>
@@ -4606,15 +4524,7 @@
               <w:jc w:val="center"/>
             </w:pPr>
             <w:r>
-              <w:t xml:space="preserve">78,5 </w:t>
-            </w:r>
-            <w:proofErr w:type="spellStart"/>
-            <w:r>
-              <w:t>kN</w:t>
-            </w:r>
-            <w:proofErr w:type="spellEnd"/>
-            <w:r>
-              <w:t>/m³</w:t>
+              <w:t>78,5 kN/m³</w:t>
             </w:r>
           </w:p>
         </w:tc>
@@ -4655,15 +4565,7 @@
               <w:jc w:val="center"/>
             </w:pPr>
             <w:r>
-              <w:t xml:space="preserve">18 </w:t>
-            </w:r>
-            <w:proofErr w:type="spellStart"/>
-            <w:r>
-              <w:t>kN</w:t>
-            </w:r>
-            <w:proofErr w:type="spellEnd"/>
-            <w:r>
-              <w:t>/m³</w:t>
+              <w:t>18 kN/m³</w:t>
             </w:r>
           </w:p>
         </w:tc>
@@ -4701,15 +4603,7 @@
               <w:jc w:val="center"/>
             </w:pPr>
             <w:r>
-              <w:t xml:space="preserve">20 </w:t>
-            </w:r>
-            <w:proofErr w:type="spellStart"/>
-            <w:r>
-              <w:t>kN</w:t>
-            </w:r>
-            <w:proofErr w:type="spellEnd"/>
-            <w:r>
-              <w:t>/m³</w:t>
+              <w:t>20 kN/m³</w:t>
             </w:r>
           </w:p>
         </w:tc>
@@ -4753,15 +4647,7 @@
               <w:t>4</w:t>
             </w:r>
             <w:r>
-              <w:t xml:space="preserve"> </w:t>
-            </w:r>
-            <w:proofErr w:type="spellStart"/>
-            <w:r>
-              <w:t>kN</w:t>
-            </w:r>
-            <w:proofErr w:type="spellEnd"/>
-            <w:r>
-              <w:t>/m³</w:t>
+              <w:t xml:space="preserve"> kN/m³</w:t>
             </w:r>
           </w:p>
         </w:tc>
@@ -4805,15 +4691,7 @@
               <w:t>4</w:t>
             </w:r>
             <w:r>
-              <w:t xml:space="preserve"> </w:t>
-            </w:r>
-            <w:proofErr w:type="spellStart"/>
-            <w:r>
-              <w:t>kN</w:t>
-            </w:r>
-            <w:proofErr w:type="spellEnd"/>
-            <w:r>
-              <w:t>/m³</w:t>
+              <w:t xml:space="preserve"> kN/m³</w:t>
             </w:r>
           </w:p>
         </w:tc>
@@ -4854,15 +4732,7 @@
               <w:t>30</w:t>
             </w:r>
             <w:r>
-              <w:t xml:space="preserve"> </w:t>
-            </w:r>
-            <w:proofErr w:type="spellStart"/>
-            <w:r>
-              <w:t>kN</w:t>
-            </w:r>
-            <w:proofErr w:type="spellEnd"/>
-            <w:r>
-              <w:t>/m³</w:t>
+              <w:t xml:space="preserve"> kN/m³</w:t>
             </w:r>
           </w:p>
         </w:tc>
@@ -4871,7 +4741,7 @@
     <w:p/>
     <w:p>
       <w:pPr>
-        <w:pStyle w:val="Kop3"/>
+        <w:pStyle w:val="Heading3"/>
       </w:pPr>
       <w:r>
         <w:t>Beton</w:t>
@@ -4903,7 +4773,7 @@
     </w:p>
     <w:p>
       <w:pPr>
-        <w:pStyle w:val="Bijschrift"/>
+        <w:pStyle w:val="Caption"/>
         <w:keepNext/>
       </w:pPr>
       <w:r>
@@ -4965,7 +4835,7 @@
     </w:p>
     <w:tbl>
       <w:tblPr>
-        <w:tblStyle w:val="Tabelraster"/>
+        <w:tblStyle w:val="TableGrid"/>
         <w:tblW w:w="5000" w:type="pct"/>
         <w:tblLook w:val="04A0" w:firstRow="1" w:lastRow="0" w:firstColumn="1" w:lastColumn="0" w:noHBand="0" w:noVBand="1"/>
       </w:tblPr>
@@ -5047,7 +4917,6 @@
                 <w:szCs w:val="20"/>
               </w:rPr>
             </w:pPr>
-            <w:proofErr w:type="spellStart"/>
             <w:r>
               <w:rPr>
                 <w:b/>
@@ -5067,7 +4936,6 @@
               </w:rPr>
               <w:t>ck</w:t>
             </w:r>
-            <w:proofErr w:type="spellEnd"/>
           </w:p>
           <w:p>
             <w:pPr>
@@ -5132,7 +5000,6 @@
                 <w:szCs w:val="20"/>
               </w:rPr>
             </w:pPr>
-            <w:proofErr w:type="spellStart"/>
             <w:r>
               <w:rPr>
                 <w:rFonts w:cs="Corbel"/>
@@ -5152,19 +5019,7 @@
                 <w:szCs w:val="20"/>
                 <w:vertAlign w:val="subscript"/>
               </w:rPr>
-              <w:t>cm</w:t>
-            </w:r>
-            <w:proofErr w:type="spellEnd"/>
-            <w:r>
-              <w:rPr>
-                <w:rFonts w:cs="Corbel"/>
-                <w:b/>
-                <w:color w:val="FFFFFF" w:themeColor="background1"/>
-                <w:sz w:val="20"/>
-                <w:szCs w:val="20"/>
-                <w:vertAlign w:val="subscript"/>
-              </w:rPr>
-              <w:t xml:space="preserve"> </w:t>
+              <w:t xml:space="preserve">cm </w:t>
             </w:r>
           </w:p>
           <w:p>
@@ -5282,7 +5137,7 @@
     </w:tbl>
     <w:p>
       <w:pPr>
-        <w:pStyle w:val="Kop3"/>
+        <w:pStyle w:val="Heading3"/>
       </w:pPr>
       <w:r>
         <w:t>Betonstaal</w:t>
@@ -5293,13 +5148,8 @@
         <w:t xml:space="preserve">&lt;Deze paragraaf beschrijft de sterkte van het betonstaal, waar deze van is overgenomen, en </w:t>
       </w:r>
       <w:r>
-        <w:t xml:space="preserve">diens karakteristieke en </w:t>
-      </w:r>
-      <w:proofErr w:type="spellStart"/>
-      <w:r>
-        <w:t>ontwerpvloeispanningen</w:t>
-      </w:r>
-      <w:proofErr w:type="spellEnd"/>
+        <w:t>diens karakteristieke en ontwerpvloeispanningen</w:t>
+      </w:r>
       <w:r>
         <w:t>. Mogelijk met afbeelding</w:t>
       </w:r>
@@ -5341,7 +5191,7 @@
     <w:p/>
     <w:p>
       <w:pPr>
-        <w:pStyle w:val="Bijschrift"/>
+        <w:pStyle w:val="Caption"/>
         <w:keepNext/>
       </w:pPr>
       <w:r>
@@ -5402,7 +5252,7 @@
     </w:p>
     <w:tbl>
       <w:tblPr>
-        <w:tblStyle w:val="Tabelraster"/>
+        <w:tblStyle w:val="TableGrid"/>
         <w:tblW w:w="5183" w:type="pct"/>
         <w:tblLook w:val="04A0" w:firstRow="1" w:lastRow="0" w:firstColumn="1" w:lastColumn="0" w:noHBand="0" w:noVBand="1"/>
       </w:tblPr>
@@ -5475,14 +5325,7 @@
               <w:rPr>
                 <w:color w:val="FFFFFF" w:themeColor="background1"/>
               </w:rPr>
-              <w:t xml:space="preserve"> </w:t>
-            </w:r>
-            <w:proofErr w:type="spellStart"/>
-            <w:r>
-              <w:rPr>
-                <w:color w:val="FFFFFF" w:themeColor="background1"/>
-              </w:rPr>
-              <w:t>F</w:t>
+              <w:t xml:space="preserve"> F</w:t>
             </w:r>
             <w:r>
               <w:rPr>
@@ -5491,7 +5334,6 @@
               </w:rPr>
               <w:t>yd</w:t>
             </w:r>
-            <w:proofErr w:type="spellEnd"/>
           </w:p>
           <w:p>
             <w:pPr>
@@ -5677,7 +5519,7 @@
     <w:p/>
     <w:p>
       <w:pPr>
-        <w:pStyle w:val="Kop2"/>
+        <w:pStyle w:val="Heading2"/>
       </w:pPr>
       <w:bookmarkStart w:id="21" w:name="_Toc197080951"/>
       <w:r>
@@ -5716,7 +5558,7 @@
     </w:p>
     <w:p>
       <w:pPr>
-        <w:pStyle w:val="Kop1"/>
+        <w:pStyle w:val="Heading1"/>
       </w:pPr>
       <w:bookmarkStart w:id="22" w:name="_Toc197080952"/>
       <w:r>
@@ -5735,39 +5577,75 @@
         <w:rPr>
           <w:highlight w:val="yellow"/>
         </w:rPr>
-        <w:t xml:space="preserve">Zie voorbeeld </w:t>
-      </w:r>
-      <w:proofErr w:type="spellStart"/>
+        <w:t>Zie voorbeeld Mospleinbrug</w:t>
+      </w:r>
+    </w:p>
+    <w:p/>
+    <w:p>
+      <w:pPr>
+        <w:pStyle w:val="Heading2"/>
+      </w:pPr>
+      <w:bookmarkStart w:id="23" w:name="_Toc197080953"/>
+      <w:r>
+        <w:t>Ontwerp brugdek</w:t>
+      </w:r>
+      <w:bookmarkEnd w:id="23"/>
+    </w:p>
+    <w:p>
+      <w:r>
+        <w:t xml:space="preserve">&lt;Hier volgt een uitleg over </w:t>
+      </w:r>
+      <w:r>
+        <w:t>het ontwerp van het brugdek, mogelijk met afbeeldingen van archieftekeningen&gt;</w:t>
+      </w:r>
+    </w:p>
+    <w:p>
+      <w:r>
+        <w:t>&lt;Afbeelding 3-1 t/m 3-x&gt;</w:t>
+      </w:r>
+    </w:p>
+    <w:p>
       <w:r>
         <w:rPr>
           <w:highlight w:val="yellow"/>
         </w:rPr>
-        <w:t>Mospleinbrug</w:t>
-      </w:r>
-      <w:proofErr w:type="spellEnd"/>
+        <w:t>Zie voorbeeld Mospleinbrug</w:t>
+      </w:r>
     </w:p>
     <w:p/>
     <w:p>
       <w:pPr>
-        <w:pStyle w:val="Kop2"/>
-      </w:pPr>
-      <w:bookmarkStart w:id="23" w:name="_Toc197080953"/>
-      <w:r>
-        <w:t>Ontwerp brugdek</w:t>
-      </w:r>
-      <w:bookmarkEnd w:id="23"/>
-    </w:p>
-    <w:p>
-      <w:r>
-        <w:t xml:space="preserve">&lt;Hier volgt een uitleg over </w:t>
-      </w:r>
-      <w:r>
-        <w:t>het ontwerp van het brugdek, mogelijk met afbeeldingen van archieftekeningen&gt;</w:t>
-      </w:r>
-    </w:p>
-    <w:p>
-      <w:r>
-        <w:t>&lt;Afbeelding 3-1 t/m 3-x&gt;</w:t>
+        <w:pStyle w:val="Heading2"/>
+      </w:pPr>
+      <w:bookmarkStart w:id="24" w:name="_Toc197080954"/>
+      <w:r>
+        <w:t>Modellering brugdek</w:t>
+      </w:r>
+      <w:bookmarkEnd w:id="24"/>
+    </w:p>
+    <w:p>
+      <w:r>
+        <w:t xml:space="preserve">&lt;Hier volgt uitleg </w:t>
+      </w:r>
+      <w:r>
+        <w:t>over de modellering van het brugdek in SCIA Engineer</w:t>
+      </w:r>
+      <w:r>
+        <w:t>, met screenshots van het model</w:t>
+      </w:r>
+      <w:r>
+        <w:t xml:space="preserve"> en mogelijk afbeeldingen van archieftekeningen ter ondersteuning</w:t>
+      </w:r>
+      <w:r>
+        <w:t>. Stijfheid van opleggingen etc.</w:t>
+      </w:r>
+      <w:r>
+        <w:t>&gt;</w:t>
+      </w:r>
+    </w:p>
+    <w:p>
+      <w:r>
+        <w:t>&lt;Afbeelding 3-x t/m 3-x&gt;</w:t>
       </w:r>
     </w:p>
     <w:p>
@@ -5775,113 +5653,35 @@
         <w:rPr>
           <w:highlight w:val="yellow"/>
         </w:rPr>
-        <w:t xml:space="preserve">Zie voorbeeld </w:t>
-      </w:r>
-      <w:proofErr w:type="spellStart"/>
+        <w:t>Zie voorbeeld Mospleinbrug</w:t>
+      </w:r>
+    </w:p>
+    <w:p>
+      <w:pPr>
+        <w:pStyle w:val="Heading3"/>
+      </w:pPr>
+      <w:r>
+        <w:t>Orthotropie</w:t>
+      </w:r>
+    </w:p>
+    <w:p>
+      <w:r>
+        <w:t>&lt;Hier volgt uitleg over de plaatelementen die gebruikt zijn in het model, en over diens stijfheidparameters&gt;</w:t>
+      </w:r>
+    </w:p>
+    <w:p>
       <w:r>
         <w:rPr>
           <w:highlight w:val="yellow"/>
         </w:rPr>
-        <w:t>Mospleinbrug</w:t>
-      </w:r>
-      <w:proofErr w:type="spellEnd"/>
-    </w:p>
-    <w:p/>
-    <w:p>
-      <w:pPr>
-        <w:pStyle w:val="Kop2"/>
-      </w:pPr>
-      <w:bookmarkStart w:id="24" w:name="_Toc197080954"/>
-      <w:r>
-        <w:t>Modellering brugdek</w:t>
-      </w:r>
-      <w:bookmarkEnd w:id="24"/>
-    </w:p>
-    <w:p>
-      <w:r>
-        <w:t xml:space="preserve">&lt;Hier volgt uitleg </w:t>
-      </w:r>
-      <w:r>
-        <w:t>over de modellering van het brugdek in SCIA Engineer</w:t>
-      </w:r>
-      <w:r>
-        <w:t>, met screenshots van het model</w:t>
-      </w:r>
-      <w:r>
-        <w:t xml:space="preserve"> en mogelijk afbeeldingen van archieftekeningen ter ondersteuning</w:t>
-      </w:r>
-      <w:r>
-        <w:t>. Stijfheid van opleggingen etc.</w:t>
-      </w:r>
-      <w:r>
-        <w:t>&gt;</w:t>
-      </w:r>
-    </w:p>
-    <w:p>
-      <w:r>
-        <w:t>&lt;Afbeelding 3-x t/m 3-x&gt;</w:t>
-      </w:r>
-    </w:p>
-    <w:p>
-      <w:r>
-        <w:rPr>
-          <w:highlight w:val="yellow"/>
-        </w:rPr>
-        <w:t xml:space="preserve">Zie voorbeeld </w:t>
-      </w:r>
-      <w:proofErr w:type="spellStart"/>
-      <w:r>
-        <w:rPr>
-          <w:highlight w:val="yellow"/>
-        </w:rPr>
-        <w:t>Mospleinbrug</w:t>
-      </w:r>
-      <w:proofErr w:type="spellEnd"/>
-    </w:p>
-    <w:p>
-      <w:pPr>
-        <w:pStyle w:val="Kop3"/>
-      </w:pPr>
-      <w:proofErr w:type="spellStart"/>
-      <w:r>
-        <w:t>Orthotropie</w:t>
-      </w:r>
-      <w:proofErr w:type="spellEnd"/>
-    </w:p>
-    <w:p>
-      <w:r>
-        <w:t xml:space="preserve">&lt;Hier volgt uitleg over de plaatelementen die gebruikt zijn in het model, en over diens </w:t>
-      </w:r>
-      <w:proofErr w:type="spellStart"/>
-      <w:r>
-        <w:t>stijfheidparameters</w:t>
-      </w:r>
-      <w:proofErr w:type="spellEnd"/>
-      <w:r>
-        <w:t>&gt;</w:t>
-      </w:r>
-    </w:p>
-    <w:p>
-      <w:r>
-        <w:rPr>
-          <w:highlight w:val="yellow"/>
-        </w:rPr>
-        <w:t xml:space="preserve">Zie voorbeeld </w:t>
-      </w:r>
-      <w:proofErr w:type="spellStart"/>
-      <w:r>
-        <w:rPr>
-          <w:highlight w:val="yellow"/>
-        </w:rPr>
-        <w:t>Mospleinbrug</w:t>
-      </w:r>
-      <w:proofErr w:type="spellEnd"/>
+        <w:t>Zie voorbeeld Mospleinbrug</w:t>
+      </w:r>
     </w:p>
     <w:p/>
     <w:p/>
     <w:p>
       <w:pPr>
-        <w:pStyle w:val="Kop1"/>
+        <w:pStyle w:val="Heading1"/>
       </w:pPr>
       <w:bookmarkStart w:id="25" w:name="_Toc197080955"/>
       <w:r>
@@ -5895,13 +5695,8 @@
     </w:p>
     <w:p>
       <w:r>
-        <w:t xml:space="preserve">Dit hoofdstuk beschrijft de </w:t>
-      </w:r>
-      <w:proofErr w:type="spellStart"/>
-      <w:r>
-        <w:t>belastingsgevallen</w:t>
-      </w:r>
-      <w:proofErr w:type="spellEnd"/>
+        <w:t>Dit hoofdstuk beschrijft de belastingsgevallen</w:t>
+      </w:r>
       <w:r>
         <w:t xml:space="preserve">, lastgroepen, </w:t>
       </w:r>
@@ -5909,15 +5704,7 @@
         <w:t xml:space="preserve">belastingcombinaties </w:t>
       </w:r>
       <w:r>
-        <w:t xml:space="preserve">en </w:t>
-      </w:r>
-      <w:proofErr w:type="spellStart"/>
-      <w:r>
-        <w:t>resultaatklasses</w:t>
-      </w:r>
-      <w:proofErr w:type="spellEnd"/>
-      <w:r>
-        <w:t xml:space="preserve"> </w:t>
+        <w:t xml:space="preserve">en resultaatklasses </w:t>
       </w:r>
       <w:r>
         <w:t xml:space="preserve">waarmee gerekend wordt in het ontwerp van de brug. </w:t>
@@ -5925,7 +5712,7 @@
     </w:p>
     <w:p>
       <w:pPr>
-        <w:pStyle w:val="Kop2"/>
+        <w:pStyle w:val="Heading2"/>
       </w:pPr>
       <w:bookmarkStart w:id="26" w:name="_Toc197080956"/>
       <w:r>
@@ -5935,7 +5722,7 @@
     </w:p>
     <w:p>
       <w:pPr>
-        <w:pStyle w:val="Kop3"/>
+        <w:pStyle w:val="Heading3"/>
       </w:pPr>
       <w:r>
         <w:t>BG-1</w:t>
@@ -5957,7 +5744,7 @@
     </w:p>
     <w:p>
       <w:pPr>
-        <w:pStyle w:val="Kop3"/>
+        <w:pStyle w:val="Heading3"/>
       </w:pPr>
       <w:r>
         <w:t>BG-</w:t>
@@ -6004,15 +5791,7 @@
     </w:p>
     <w:p>
       <w:r>
-        <w:t xml:space="preserve">&lt;Deze paragraaf geeft een uitleg over de aanwezige laag asfalt op het brugdek, diens dikte en eigenschappen die leiden tot een karakteristieke </w:t>
-      </w:r>
-      <w:proofErr w:type="spellStart"/>
-      <w:r>
-        <w:t>belastingswaarde</w:t>
-      </w:r>
-      <w:proofErr w:type="spellEnd"/>
-      <w:r>
-        <w:t>&gt;</w:t>
+        <w:t>&lt;Deze paragraaf geeft een uitleg over de aanwezige laag asfalt op het brugdek, diens dikte en eigenschappen die leiden tot een karakteristieke belastingswaarde&gt;</w:t>
       </w:r>
     </w:p>
     <w:p/>
@@ -6165,16 +5944,8 @@
         <w:rPr>
           <w:highlight w:val="yellow"/>
         </w:rPr>
-        <w:t xml:space="preserve">Zie voorbeeld </w:t>
-      </w:r>
-      <w:proofErr w:type="spellStart"/>
-      <w:r>
-        <w:rPr>
-          <w:highlight w:val="yellow"/>
-        </w:rPr>
-        <w:t>Mosplein</w:t>
-      </w:r>
-      <w:proofErr w:type="spellEnd"/>
+        <w:t>Zie voorbeeld Mosplein</w:t>
+      </w:r>
     </w:p>
     <w:p/>
     <w:p>
@@ -6200,15 +5971,7 @@
         <w:t>afmetingen</w:t>
       </w:r>
       <w:r>
-        <w:t xml:space="preserve"> en eigenschappen die leiden tot een karakteristieke </w:t>
-      </w:r>
-      <w:proofErr w:type="spellStart"/>
-      <w:r>
-        <w:t>belastingswaarde</w:t>
-      </w:r>
-      <w:proofErr w:type="spellEnd"/>
-      <w:r>
-        <w:t>. Dit zijn opvullingen die niet inbegrepen zijn in de modellering van de platen.&gt;</w:t>
+        <w:t xml:space="preserve"> en eigenschappen die leiden tot een karakteristieke belastingswaarde. Dit zijn opvullingen die niet inbegrepen zijn in de modellering van de platen.&gt;</w:t>
       </w:r>
     </w:p>
     <w:p/>
@@ -6236,15 +5999,7 @@
     </w:p>
     <w:p>
       <w:r>
-        <w:t xml:space="preserve">&lt;Deze paragraaf geeft een uitleg over de aanwezige ophogingen op het brugdek, diens afmetingen en eigenschappen die leiden tot een karakteristieke </w:t>
-      </w:r>
-      <w:proofErr w:type="spellStart"/>
-      <w:r>
-        <w:t>belastingswaarde</w:t>
-      </w:r>
-      <w:proofErr w:type="spellEnd"/>
-      <w:r>
-        <w:t>. Dit zijn ophogingen die niet inbegrepen zijn in de modellering van de platen.&gt;</w:t>
+        <w:t>&lt;Deze paragraaf geeft een uitleg over de aanwezige ophogingen op het brugdek, diens afmetingen en eigenschappen die leiden tot een karakteristieke belastingswaarde. Dit zijn ophogingen die niet inbegrepen zijn in de modellering van de platen.&gt;</w:t>
       </w:r>
     </w:p>
     <w:p>
@@ -6351,57 +6106,41 @@
         <w:rPr>
           <w:highlight w:val="yellow"/>
         </w:rPr>
-        <w:t xml:space="preserve">,75 </w:t>
-      </w:r>
-      <w:proofErr w:type="spellStart"/>
+        <w:t>,75 kN/</w:t>
+      </w:r>
       <w:r>
         <w:rPr>
           <w:highlight w:val="yellow"/>
         </w:rPr>
-        <w:t>kN</w:t>
-      </w:r>
-      <w:proofErr w:type="spellEnd"/>
+        <w:t>m op de wand</w:t>
+      </w:r>
       <w:r>
         <w:rPr>
           <w:highlight w:val="yellow"/>
         </w:rPr>
-        <w:t>/</w:t>
+        <w:t>verhoging</w:t>
       </w:r>
       <w:r>
         <w:rPr>
           <w:highlight w:val="yellow"/>
         </w:rPr>
-        <w:t>m op de wand</w:t>
+        <w:t>.</w:t>
+      </w:r>
+      <w:r>
+        <w:t xml:space="preserve"> </w:t>
       </w:r>
       <w:r>
         <w:rPr>
           <w:highlight w:val="yellow"/>
         </w:rPr>
-        <w:t>verhoging</w:t>
+        <w:t xml:space="preserve">Zie voorbeeld </w:t>
       </w:r>
       <w:r>
         <w:rPr>
           <w:highlight w:val="yellow"/>
         </w:rPr>
-        <w:t>.</w:t>
-      </w:r>
-      <w:r>
-        <w:t xml:space="preserve"> </w:t>
-      </w:r>
-      <w:r>
-        <w:rPr>
-          <w:highlight w:val="yellow"/>
-        </w:rPr>
-        <w:t xml:space="preserve">Zie voorbeeld </w:t>
-      </w:r>
-      <w:proofErr w:type="spellStart"/>
-      <w:r>
-        <w:rPr>
-          <w:highlight w:val="yellow"/>
-        </w:rPr>
         <w:t>Mospleinbrug</w:t>
       </w:r>
-      <w:proofErr w:type="spellEnd"/>
     </w:p>
     <w:p/>
     <w:p>
@@ -6424,15 +6163,7 @@
         <w:t xml:space="preserve">&lt;deze paragraaf geeft uitleg over de toegepaste leuning, diens positie en karakteristieke </w:t>
       </w:r>
       <w:r>
-        <w:t xml:space="preserve">belasting van  1 </w:t>
-      </w:r>
-      <w:proofErr w:type="spellStart"/>
-      <w:r>
-        <w:t>kN</w:t>
-      </w:r>
-      <w:proofErr w:type="spellEnd"/>
-      <w:r>
-        <w:t>/m&gt;</w:t>
+        <w:t>belasting van  1 kN/m&gt;</w:t>
       </w:r>
     </w:p>
     <w:p/>
@@ -6443,7 +6174,6 @@
       <w:r>
         <w:t xml:space="preserve">inwaarts ten opzichte van rand brugdek. De karakteristieke belasting van de leuning is gelijk aan </w:t>
       </w:r>
-      <w:proofErr w:type="spellStart"/>
       <w:r>
         <w:t>q</w:t>
       </w:r>
@@ -6453,23 +6183,14 @@
         </w:rPr>
         <w:t>k,leuning</w:t>
       </w:r>
-      <w:proofErr w:type="spellEnd"/>
-      <w:r>
-        <w:t xml:space="preserve"> = 1 </w:t>
-      </w:r>
-      <w:proofErr w:type="spellStart"/>
-      <w:r>
-        <w:t>kN</w:t>
-      </w:r>
-      <w:proofErr w:type="spellEnd"/>
-      <w:r>
-        <w:t>/m.</w:t>
+      <w:r>
+        <w:t xml:space="preserve"> = 1 kN/m.</w:t>
       </w:r>
     </w:p>
     <w:p/>
     <w:p>
       <w:pPr>
-        <w:pStyle w:val="Kop2"/>
+        <w:pStyle w:val="Heading2"/>
       </w:pPr>
       <w:bookmarkStart w:id="27" w:name="_Toc197080957"/>
       <w:r>
@@ -6479,7 +6200,7 @@
     </w:p>
     <w:p>
       <w:pPr>
-        <w:pStyle w:val="Kop3"/>
+        <w:pStyle w:val="Heading3"/>
       </w:pPr>
       <w:r>
         <w:t>BG-</w:t>
@@ -6534,7 +6255,7 @@
     <w:p/>
     <w:p>
       <w:pPr>
-        <w:pStyle w:val="Kop3"/>
+        <w:pStyle w:val="Heading3"/>
       </w:pPr>
       <w:r>
         <w:t>BG-&lt;x&gt; t/m &lt;x&gt; Verkeersbelasting BM1-x UDL verticaal</w:t>
@@ -6545,13 +6266,8 @@
         <w:t xml:space="preserve">&lt;Deze paragraaf geeft uitleg over de </w:t>
       </w:r>
       <w:r>
-        <w:t>&lt;x&gt;</w:t>
-      </w:r>
-      <w:proofErr w:type="spellStart"/>
-      <w:r>
-        <w:t>ste</w:t>
-      </w:r>
-      <w:proofErr w:type="spellEnd"/>
+        <w:t>&lt;x&gt;ste</w:t>
+      </w:r>
       <w:r>
         <w:t xml:space="preserve"> maatgevende rijstrookindeling die is gedefinieerd in het model, inclusief afbeelding. Over de waardes van de karakteristieke belastingen en gebruikte factoren en in welke lastgroep het is ingedeeld.&gt;</w:t>
       </w:r>
@@ -6565,7 +6281,7 @@
     <w:p/>
     <w:p>
       <w:pPr>
-        <w:pStyle w:val="Kop3"/>
+        <w:pStyle w:val="Heading3"/>
       </w:pPr>
       <w:r>
         <w:lastRenderedPageBreak/>
@@ -6582,7 +6298,7 @@
     </w:p>
     <w:p>
       <w:pPr>
-        <w:pStyle w:val="Kop3"/>
+        <w:pStyle w:val="Heading3"/>
       </w:pPr>
       <w:r>
         <w:t>BG-&lt;x&gt; t/m &lt;x&gt; Mobiele verkeersbelasting BM1-</w:t>
@@ -6596,20 +6312,12 @@
     </w:p>
     <w:p>
       <w:r>
-        <w:t>&lt;Deze paragraaf geeft uitleg over de tandemstelsels behorend bij de &lt;x&gt;</w:t>
-      </w:r>
-      <w:proofErr w:type="spellStart"/>
-      <w:r>
-        <w:t>ste</w:t>
-      </w:r>
-      <w:proofErr w:type="spellEnd"/>
-      <w:r>
-        <w:t xml:space="preserve"> maatgevende rijstrookindeling die is gedefinieerd in het model. Over de waardes van de karakteristieke belastingen en gebruikte factoren en in welke lastgroep het is ingedeeld.&gt;</w:t>
-      </w:r>
-    </w:p>
-    <w:p>
-      <w:pPr>
-        <w:pStyle w:val="Kop3"/>
+        <w:t>&lt;Deze paragraaf geeft uitleg over de tandemstelsels behorend bij de &lt;x&gt;ste maatgevende rijstrookindeling die is gedefinieerd in het model. Over de waardes van de karakteristieke belastingen en gebruikte factoren en in welke lastgroep het is ingedeeld.&gt;</w:t>
+      </w:r>
+    </w:p>
+    <w:p>
+      <w:pPr>
+        <w:pStyle w:val="Heading3"/>
       </w:pPr>
       <w:r>
         <w:t>BG-x Verkeersbelasting op trottoir en openbaar vervoer haltes</w:t>
@@ -6617,15 +6325,7 @@
     </w:p>
     <w:p>
       <w:r>
-        <w:t xml:space="preserve">&lt;Deze paragraaf geeft uitleg over de verkeersbelasting van 5 </w:t>
-      </w:r>
-      <w:proofErr w:type="spellStart"/>
-      <w:r>
-        <w:t>kN</w:t>
-      </w:r>
-      <w:proofErr w:type="spellEnd"/>
-      <w:r>
-        <w:t>/m</w:t>
+        <w:t>&lt;Deze paragraaf geeft uitleg over de verkeersbelasting van 5 kN/m</w:t>
       </w:r>
       <w:r>
         <w:rPr>
@@ -6634,15 +6334,7 @@
         <w:t>2</w:t>
       </w:r>
       <w:r>
-        <w:t xml:space="preserve"> die wordt toegepast op </w:t>
-      </w:r>
-      <w:proofErr w:type="spellStart"/>
-      <w:r>
-        <w:t>troittors</w:t>
-      </w:r>
-      <w:proofErr w:type="spellEnd"/>
-      <w:r>
-        <w:t xml:space="preserve"> en openbaar vervoer haltes op de brug, bij een werkelijke wegindeling</w:t>
+        <w:t xml:space="preserve"> die wordt toegepast op troittors en openbaar vervoer haltes op de brug, bij een werkelijke wegindeling</w:t>
       </w:r>
       <w:r>
         <w:t>. Over de gebruikte factoren en in welke lastgroep het is ingedeeld.</w:t>
@@ -6653,7 +6345,7 @@
     </w:p>
     <w:p>
       <w:pPr>
-        <w:pStyle w:val="Kop3"/>
+        <w:pStyle w:val="Heading3"/>
       </w:pPr>
       <w:r>
         <w:t>BG-x Verkeersbelasting BM4</w:t>
@@ -6672,7 +6364,7 @@
     </w:p>
     <w:p>
       <w:pPr>
-        <w:pStyle w:val="Kop3"/>
+        <w:pStyle w:val="Heading3"/>
       </w:pPr>
       <w:r>
         <w:t>BG-x Onbedoeld voertuig op voet- en fietspaden</w:t>
@@ -6697,7 +6389,7 @@
     </w:p>
     <w:p>
       <w:pPr>
-        <w:pStyle w:val="Kop3"/>
+        <w:pStyle w:val="Heading3"/>
       </w:pPr>
       <w:r>
         <w:t>BG-x Temperatuurbelasting</w:t>
@@ -6722,7 +6414,7 @@
     </w:p>
     <w:p>
       <w:pPr>
-        <w:pStyle w:val="Kop3"/>
+        <w:pStyle w:val="Heading3"/>
       </w:pPr>
       <w:r>
         <w:lastRenderedPageBreak/>
@@ -6749,7 +6441,7 @@
     <w:p/>
     <w:p>
       <w:pPr>
-        <w:pStyle w:val="Kop3"/>
+        <w:pStyle w:val="Heading3"/>
       </w:pPr>
       <w:r>
         <w:t>Vermoeiingsbelasting</w:t>
@@ -6794,7 +6486,7 @@
     </w:p>
     <w:p>
       <w:pPr>
-        <w:pStyle w:val="Kop2"/>
+        <w:pStyle w:val="Heading2"/>
       </w:pPr>
       <w:bookmarkStart w:id="28" w:name="_Toc197080958"/>
       <w:r>
@@ -6924,7 +6616,7 @@
     </w:p>
     <w:tbl>
       <w:tblPr>
-        <w:tblStyle w:val="Tabelraster"/>
+        <w:tblStyle w:val="TableGrid"/>
         <w:tblW w:w="6963" w:type="dxa"/>
         <w:tblInd w:w="-5" w:type="dxa"/>
         <w:tblLayout w:type="fixed"/>
@@ -7431,16 +7123,11 @@
     <w:p/>
     <w:p>
       <w:pPr>
-        <w:pStyle w:val="Kop3"/>
-      </w:pPr>
-      <w:r>
-        <w:t>Combinatiefactoren/</w:t>
-      </w:r>
-      <w:proofErr w:type="spellStart"/>
-      <w:r>
-        <w:t>momentaanfactoren</w:t>
-      </w:r>
-      <w:proofErr w:type="spellEnd"/>
+        <w:pStyle w:val="Heading3"/>
+      </w:pPr>
+      <w:r>
+        <w:t>Combinatiefactoren/momentaanfactoren</w:t>
+      </w:r>
     </w:p>
     <w:p>
       <w:r>
@@ -7467,7 +7154,7 @@
     <w:p/>
     <w:tbl>
       <w:tblPr>
-        <w:tblStyle w:val="Tabelraster"/>
+        <w:tblStyle w:val="TableGrid"/>
         <w:tblW w:w="4463" w:type="dxa"/>
         <w:tblInd w:w="-5" w:type="dxa"/>
         <w:tblLayout w:type="fixed"/>
@@ -7624,7 +7311,7 @@
     <w:p/>
     <w:p>
       <w:pPr>
-        <w:pStyle w:val="Kop3"/>
+        <w:pStyle w:val="Heading3"/>
       </w:pPr>
       <w:r>
         <w:t>Correctiefactor referentieperiode en trendreductie</w:t>
@@ -7644,7 +7331,7 @@
     <w:p/>
     <w:p>
       <w:pPr>
-        <w:pStyle w:val="Kop3"/>
+        <w:pStyle w:val="Heading3"/>
       </w:pPr>
       <w:r>
         <w:t>Lastbeperking</w:t>
@@ -7671,7 +7358,7 @@
     </w:p>
     <w:p>
       <w:pPr>
-        <w:pStyle w:val="Kop2"/>
+        <w:pStyle w:val="Heading2"/>
       </w:pPr>
       <w:bookmarkStart w:id="30" w:name="_Toc197080959"/>
       <w:r>
@@ -8479,7 +8166,7 @@
     <w:p/>
     <w:p>
       <w:pPr>
-        <w:pStyle w:val="Kop2"/>
+        <w:pStyle w:val="Heading2"/>
       </w:pPr>
       <w:bookmarkStart w:id="31" w:name="_Toc197080960"/>
       <w:r>
@@ -8502,58 +8189,32 @@
         <w:rPr>
           <w:highlight w:val="yellow"/>
         </w:rPr>
-        <w:t xml:space="preserve">Zie voorbeeld </w:t>
-      </w:r>
-      <w:proofErr w:type="spellStart"/>
-      <w:r>
-        <w:rPr>
-          <w:highlight w:val="yellow"/>
-        </w:rPr>
-        <w:t>Mospleinbrug</w:t>
-      </w:r>
-      <w:proofErr w:type="spellEnd"/>
+        <w:t>Zie voorbeeld Mospleinbrug</w:t>
+      </w:r>
     </w:p>
     <w:p/>
     <w:p>
       <w:pPr>
-        <w:pStyle w:val="Kop2"/>
+        <w:pStyle w:val="Heading2"/>
         <w:rPr>
           <w:sz w:val="21"/>
           <w:szCs w:val="21"/>
         </w:rPr>
       </w:pPr>
       <w:bookmarkStart w:id="32" w:name="_Toc197080961"/>
-      <w:proofErr w:type="spellStart"/>
       <w:r>
         <w:t>Resultaatklasses</w:t>
       </w:r>
       <w:bookmarkEnd w:id="32"/>
-      <w:proofErr w:type="spellEnd"/>
-    </w:p>
-    <w:p>
-      <w:r>
-        <w:t xml:space="preserve">&lt;In deze paragraaf wordt een uitleg gegeven over de </w:t>
-      </w:r>
-      <w:proofErr w:type="spellStart"/>
-      <w:r>
-        <w:t>resultaatklasses</w:t>
-      </w:r>
-      <w:proofErr w:type="spellEnd"/>
-      <w:r>
-        <w:t xml:space="preserve"> die gedefinieerd zijn&gt;</w:t>
-      </w:r>
-    </w:p>
-    <w:p>
-      <w:r>
-        <w:t xml:space="preserve">&lt;Tabel 4-7: </w:t>
-      </w:r>
-      <w:proofErr w:type="spellStart"/>
-      <w:r>
-        <w:t>Resultaatklasses</w:t>
-      </w:r>
-      <w:proofErr w:type="spellEnd"/>
-      <w:r>
-        <w:t>.&gt;</w:t>
+    </w:p>
+    <w:p>
+      <w:r>
+        <w:t>&lt;In deze paragraaf wordt een uitleg gegeven over de resultaatklasses die gedefinieerd zijn&gt;</w:t>
+      </w:r>
+    </w:p>
+    <w:p>
+      <w:r>
+        <w:t>&lt;Tabel 4-7: Resultaatklasses.&gt;</w:t>
       </w:r>
     </w:p>
     <w:p/>
@@ -8935,7 +8596,7 @@
     </w:p>
     <w:p>
       <w:pPr>
-        <w:pStyle w:val="Kop1"/>
+        <w:pStyle w:val="Heading1"/>
       </w:pPr>
       <w:bookmarkStart w:id="33" w:name="_Toc197080962"/>
       <w:r>
@@ -8949,7 +8610,7 @@
     </w:p>
     <w:p>
       <w:pPr>
-        <w:pStyle w:val="Kop2"/>
+        <w:pStyle w:val="Heading2"/>
       </w:pPr>
       <w:bookmarkStart w:id="34" w:name="_Toc197080963"/>
       <w:r>
@@ -8959,15 +8620,7 @@
     </w:p>
     <w:p>
       <w:r>
-        <w:t xml:space="preserve">&lt;Uitleg over de momenten in belangrijke </w:t>
-      </w:r>
-      <w:proofErr w:type="spellStart"/>
-      <w:r>
-        <w:t>snedes</w:t>
-      </w:r>
-      <w:proofErr w:type="spellEnd"/>
-      <w:r>
-        <w:t xml:space="preserve"> die genomen zijn</w:t>
+        <w:t>&lt;Uitleg over de momenten in belangrijke snedes die genomen zijn</w:t>
       </w:r>
       <w:r>
         <w:t>, en weergave van resultaten.&gt;</w:t>
@@ -8976,7 +8629,7 @@
     <w:p/>
     <w:p>
       <w:pPr>
-        <w:pStyle w:val="Kop2"/>
+        <w:pStyle w:val="Heading2"/>
       </w:pPr>
       <w:bookmarkStart w:id="35" w:name="_Toc197080964"/>
       <w:r>
@@ -8986,20 +8639,12 @@
     </w:p>
     <w:p>
       <w:r>
-        <w:t xml:space="preserve">&lt;Uitleg over de dwarskrachten in belangrijke </w:t>
-      </w:r>
-      <w:proofErr w:type="spellStart"/>
-      <w:r>
-        <w:t>snedes</w:t>
-      </w:r>
-      <w:proofErr w:type="spellEnd"/>
-      <w:r>
-        <w:t xml:space="preserve"> die genomen zijn, en weergave van resultaten.&gt;</w:t>
-      </w:r>
-    </w:p>
-    <w:p>
-      <w:pPr>
-        <w:pStyle w:val="Kop1"/>
+        <w:t>&lt;Uitleg over de dwarskrachten in belangrijke snedes die genomen zijn, en weergave van resultaten.&gt;</w:t>
+      </w:r>
+    </w:p>
+    <w:p>
+      <w:pPr>
+        <w:pStyle w:val="Heading1"/>
       </w:pPr>
       <w:bookmarkStart w:id="36" w:name="_Toc197080965"/>
       <w:r>
@@ -9013,7 +8658,7 @@
     </w:p>
     <w:p>
       <w:pPr>
-        <w:pStyle w:val="Kop1"/>
+        <w:pStyle w:val="Heading1"/>
       </w:pPr>
       <w:bookmarkStart w:id="37" w:name="_Toc197080966"/>
       <w:r>
@@ -9024,7 +8669,7 @@
     </w:p>
     <w:p>
       <w:pPr>
-        <w:pStyle w:val="Kop2"/>
+        <w:pStyle w:val="Heading2"/>
       </w:pPr>
       <w:bookmarkStart w:id="38" w:name="_Toc197080967"/>
       <w:r>
@@ -9056,58 +8701,24 @@
     </w:p>
     <w:p>
       <w:pPr>
-        <w:pStyle w:val="Kop3"/>
-      </w:pPr>
-      <w:proofErr w:type="spellStart"/>
-      <w:r>
-        <w:t>Subconclusie</w:t>
-      </w:r>
-      <w:proofErr w:type="spellEnd"/>
-      <w:r>
-        <w:t xml:space="preserve"> kopje 1</w:t>
-      </w:r>
-    </w:p>
-    <w:p>
-      <w:r>
-        <w:t xml:space="preserve">&lt;Hier wordt een </w:t>
-      </w:r>
-      <w:proofErr w:type="spellStart"/>
-      <w:r>
-        <w:t>subconclusie</w:t>
-      </w:r>
-      <w:proofErr w:type="spellEnd"/>
-      <w:r>
-        <w:t xml:space="preserve"> gegeven over het eerste </w:t>
-      </w:r>
-      <w:proofErr w:type="spellStart"/>
-      <w:r>
-        <w:t>subkopje</w:t>
-      </w:r>
-      <w:proofErr w:type="spellEnd"/>
-      <w:r>
-        <w:t xml:space="preserve"> wat bij Toetsing genoemd is. Hangt af van hoe we dit gaan indelen. In rapportage </w:t>
-      </w:r>
-      <w:proofErr w:type="spellStart"/>
-      <w:r>
-        <w:t>mospleinbrug</w:t>
-      </w:r>
-      <w:proofErr w:type="spellEnd"/>
-      <w:r>
-        <w:t xml:space="preserve"> is de toetsing opgedeeld in momentcapaciteit en dwarskrachtcapaciteit.&gt;</w:t>
+        <w:pStyle w:val="Heading3"/>
+      </w:pPr>
+      <w:r>
+        <w:t>Subconclusie kopje 1</w:t>
+      </w:r>
+    </w:p>
+    <w:p>
+      <w:r>
+        <w:t>&lt;Hier wordt een subconclusie gegeven over het eerste subkopje wat bij Toetsing genoemd is. Hangt af van hoe we dit gaan indelen. In rapportage mospleinbrug is de toetsing opgedeeld in momentcapaciteit en dwarskrachtcapaciteit.&gt;</w:t>
       </w:r>
     </w:p>
     <w:p/>
     <w:p>
       <w:pPr>
-        <w:pStyle w:val="Kop3"/>
-      </w:pPr>
-      <w:proofErr w:type="spellStart"/>
-      <w:r>
-        <w:t>Subconclusie</w:t>
-      </w:r>
-      <w:proofErr w:type="spellEnd"/>
-      <w:r>
-        <w:t xml:space="preserve"> kopje 2</w:t>
+        <w:pStyle w:val="Heading3"/>
+      </w:pPr>
+      <w:r>
+        <w:t>Subconclusie kopje 2</w:t>
       </w:r>
     </w:p>
     <w:p>
@@ -9118,7 +8729,7 @@
     <w:p/>
     <w:p>
       <w:pPr>
-        <w:pStyle w:val="Kop2"/>
+        <w:pStyle w:val="Heading2"/>
       </w:pPr>
       <w:bookmarkStart w:id="39" w:name="_Toc197080968"/>
       <w:r>
@@ -9134,7 +8745,7 @@
     <w:p/>
     <w:p>
       <w:pPr>
-        <w:pStyle w:val="Kop3"/>
+        <w:pStyle w:val="Heading3"/>
       </w:pPr>
       <w:r>
         <w:t>Aanbeveling 1</w:t>
@@ -9142,7 +8753,7 @@
     </w:p>
     <w:p>
       <w:pPr>
-        <w:pStyle w:val="Kop3"/>
+        <w:pStyle w:val="Heading3"/>
       </w:pPr>
       <w:r>
         <w:t>Aanb</w:t>
@@ -9286,7 +8897,7 @@
 <w:ftr xmlns:wpc="http://schemas.microsoft.com/office/word/2010/wordprocessingCanvas" xmlns:cx="http://schemas.microsoft.com/office/drawing/2014/chartex" xmlns:cx1="http://schemas.microsoft.com/office/drawing/2015/9/8/chartex" xmlns:cx2="http://schemas.microsoft.com/office/drawing/2015/10/21/chartex" xmlns:cx3="http://schemas.microsoft.com/office/drawing/2016/5/9/chartex" xmlns:cx4="http://schemas.microsoft.com/office/drawing/2016/5/10/chartex" xmlns:cx5="http://schemas.microsoft.com/office/drawing/2016/5/11/chartex" xmlns:cx6="http://schemas.microsoft.com/office/drawing/2016/5/12/chartex" xmlns:cx7="http://schemas.microsoft.com/office/drawing/2016/5/13/chartex" xmlns:cx8="http://schemas.microsoft.com/office/drawing/2016/5/14/chartex" xmlns:mc="http://schemas.openxmlformats.org/markup-compatibility/2006" xmlns:aink="http://schemas.microsoft.com/office/drawing/2016/ink" xmlns:am3d="http://schemas.microsoft.com/office/drawing/2017/model3d" xmlns:o="urn:schemas-microsoft-com:office:office" xmlns:oel="http://schemas.microsoft.com/office/2019/extlst" xmlns:r="http://schemas.openxmlformats.org/officeDocument/2006/relationships" xmlns:m="http://schemas.openxmlformats.org/officeDocument/2006/math" xmlns:v="urn:schemas-microsoft-com:vml" xmlns:wp14="http://schemas.microsoft.com/office/word/2010/wordprocessingDrawing" xmlns:wp="http://schemas.openxmlformats.org/drawingml/2006/wordprocessingDrawing" xmlns:w10="urn:schemas-microsoft-com:office:word" xmlns:w="http://schemas.openxmlformats.org/wordprocessingml/2006/main" xmlns:w14="http://schemas.microsoft.com/office/word/2010/wordml" xmlns:w15="http://schemas.microsoft.com/office/word/2012/wordml" xmlns:w16cex="http://schemas.microsoft.com/office/word/2018/wordml/cex" xmlns:w16cid="http://schemas.microsoft.com/office/word/2016/wordml/cid" xmlns:w16="http://schemas.microsoft.com/office/word/2018/wordml" xmlns:w16du="http://schemas.microsoft.com/office/word/2023/wordml/word16du" xmlns:w16sdtdh="http://schemas.microsoft.com/office/word/2020/wordml/sdtdatahash" xmlns:w16sdtfl="http://schemas.microsoft.com/office/word/2024/wordml/sdtformatlock" xmlns:w16se="http://schemas.microsoft.com/office/word/2015/wordml/symex" xmlns:wpg="http://schemas.microsoft.com/office/word/2010/wordprocessingGroup" xmlns:wpi="http://schemas.microsoft.com/office/word/2010/wordprocessingInk" xmlns:wne="http://schemas.microsoft.com/office/word/2006/wordml" xmlns:wps="http://schemas.microsoft.com/office/word/2010/wordprocessingShape" mc:Ignorable="w14 w15 w16se w16cid w16 w16cex w16sdtdh w16sdtfl w16du wp14">
   <w:p>
     <w:pPr>
-      <w:pStyle w:val="Voettekst"/>
+      <w:pStyle w:val="Footer"/>
       <w:jc w:val="left"/>
       <w:rPr>
         <w:sz w:val="16"/>
@@ -9327,7 +8938,7 @@
 <w:hdr xmlns:wpc="http://schemas.microsoft.com/office/word/2010/wordprocessingCanvas" xmlns:cx="http://schemas.microsoft.com/office/drawing/2014/chartex" xmlns:cx1="http://schemas.microsoft.com/office/drawing/2015/9/8/chartex" xmlns:cx2="http://schemas.microsoft.com/office/drawing/2015/10/21/chartex" xmlns:cx3="http://schemas.microsoft.com/office/drawing/2016/5/9/chartex" xmlns:cx4="http://schemas.microsoft.com/office/drawing/2016/5/10/chartex" xmlns:cx5="http://schemas.microsoft.com/office/drawing/2016/5/11/chartex" xmlns:cx6="http://schemas.microsoft.com/office/drawing/2016/5/12/chartex" xmlns:cx7="http://schemas.microsoft.com/office/drawing/2016/5/13/chartex" xmlns:cx8="http://schemas.microsoft.com/office/drawing/2016/5/14/chartex" xmlns:mc="http://schemas.openxmlformats.org/markup-compatibility/2006" xmlns:aink="http://schemas.microsoft.com/office/drawing/2016/ink" xmlns:am3d="http://schemas.microsoft.com/office/drawing/2017/model3d" xmlns:o="urn:schemas-microsoft-com:office:office" xmlns:oel="http://schemas.microsoft.com/office/2019/extlst" xmlns:r="http://schemas.openxmlformats.org/officeDocument/2006/relationships" xmlns:m="http://schemas.openxmlformats.org/officeDocument/2006/math" xmlns:v="urn:schemas-microsoft-com:vml" xmlns:wp14="http://schemas.microsoft.com/office/word/2010/wordprocessingDrawing" xmlns:wp="http://schemas.openxmlformats.org/drawingml/2006/wordprocessingDrawing" xmlns:w10="urn:schemas-microsoft-com:office:word" xmlns:w="http://schemas.openxmlformats.org/wordprocessingml/2006/main" xmlns:w14="http://schemas.microsoft.com/office/word/2010/wordml" xmlns:w15="http://schemas.microsoft.com/office/word/2012/wordml" xmlns:w16cex="http://schemas.microsoft.com/office/word/2018/wordml/cex" xmlns:w16cid="http://schemas.microsoft.com/office/word/2016/wordml/cid" xmlns:w16="http://schemas.microsoft.com/office/word/2018/wordml" xmlns:w16du="http://schemas.microsoft.com/office/word/2023/wordml/word16du" xmlns:w16sdtdh="http://schemas.microsoft.com/office/word/2020/wordml/sdtdatahash" xmlns:w16sdtfl="http://schemas.microsoft.com/office/word/2024/wordml/sdtformatlock" xmlns:w16se="http://schemas.microsoft.com/office/word/2015/wordml/symex" xmlns:wpg="http://schemas.microsoft.com/office/word/2010/wordprocessingGroup" xmlns:wpi="http://schemas.microsoft.com/office/word/2010/wordprocessingInk" xmlns:wne="http://schemas.microsoft.com/office/word/2006/wordml" xmlns:wps="http://schemas.microsoft.com/office/word/2010/wordprocessingShape" mc:Ignorable="w14 w15 w16se w16cid w16 w16cex w16sdtdh w16sdtfl w16du wp14">
   <w:tbl>
     <w:tblPr>
-      <w:tblStyle w:val="Tabelraster"/>
+      <w:tblStyle w:val="TableGrid"/>
       <w:tblpPr w:vertAnchor="page" w:horzAnchor="page" w:tblpX="1759" w:tblpY="625"/>
       <w:tblOverlap w:val="never"/>
       <w:tblW w:w="8959" w:type="dxa"/>
@@ -9363,7 +8974,7 @@
         </w:tcPr>
         <w:p>
           <w:pPr>
-            <w:pStyle w:val="Koptekst"/>
+            <w:pStyle w:val="Header"/>
             <w:framePr w:wrap="auto" w:vAnchor="margin" w:hAnchor="text" w:xAlign="left" w:yAlign="inline"/>
             <w:suppressOverlap w:val="0"/>
           </w:pPr>
@@ -9373,14 +8984,14 @@
         </w:p>
         <w:p>
           <w:pPr>
-            <w:pStyle w:val="Koptekst"/>
+            <w:pStyle w:val="Header"/>
             <w:framePr w:wrap="auto" w:vAnchor="margin" w:hAnchor="text" w:xAlign="left" w:yAlign="inline"/>
             <w:suppressOverlap w:val="0"/>
           </w:pPr>
         </w:p>
         <w:p>
           <w:pPr>
-            <w:pStyle w:val="Koptekst"/>
+            <w:pStyle w:val="Header"/>
             <w:framePr w:wrap="auto" w:vAnchor="margin" w:hAnchor="text" w:xAlign="left" w:yAlign="inline"/>
             <w:suppressOverlap w:val="0"/>
           </w:pPr>
@@ -9399,7 +9010,7 @@
         </w:p>
         <w:p>
           <w:pPr>
-            <w:pStyle w:val="Koptekst"/>
+            <w:pStyle w:val="Header"/>
             <w:framePr w:wrap="auto" w:vAnchor="margin" w:hAnchor="text" w:xAlign="left" w:yAlign="inline"/>
             <w:suppressOverlap w:val="0"/>
           </w:pPr>
@@ -9409,20 +9020,12 @@
         </w:p>
         <w:p>
           <w:pPr>
-            <w:pStyle w:val="Koptekst"/>
+            <w:pStyle w:val="Header"/>
             <w:framePr w:wrap="auto" w:vAnchor="margin" w:hAnchor="text" w:xAlign="left" w:yAlign="inline"/>
             <w:suppressOverlap w:val="0"/>
           </w:pPr>
           <w:r>
-            <w:t>Eurocodes, CUR en TAB 3.0 op &lt;</w:t>
-          </w:r>
-          <w:proofErr w:type="spellStart"/>
-          <w:r>
-            <w:t>gebruiks</w:t>
-          </w:r>
-          <w:proofErr w:type="spellEnd"/>
-          <w:r>
-            <w:t>/verbouw/afkeur&gt;niveau</w:t>
+            <w:t>Eurocodes, CUR en TAB 3.0 op &lt;gebruiks/verbouw/afkeur&gt;niveau</w:t>
           </w:r>
         </w:p>
       </w:tc>
@@ -9439,7 +9042,7 @@
         </w:tcPr>
         <w:p>
           <w:pPr>
-            <w:pStyle w:val="Koptekst"/>
+            <w:pStyle w:val="Header"/>
             <w:framePr w:wrap="auto" w:vAnchor="margin" w:hAnchor="text" w:xAlign="left" w:yAlign="inline"/>
             <w:suppressOverlap w:val="0"/>
           </w:pPr>
@@ -9496,7 +9099,7 @@
         </w:p>
         <w:p>
           <w:pPr>
-            <w:pStyle w:val="Koptekst"/>
+            <w:pStyle w:val="Header"/>
             <w:framePr w:wrap="auto" w:vAnchor="margin" w:hAnchor="text" w:xAlign="left" w:yAlign="inline"/>
             <w:suppressOverlap w:val="0"/>
           </w:pPr>
@@ -9542,7 +9145,7 @@
         </w:p>
         <w:p>
           <w:pPr>
-            <w:pStyle w:val="Koptekst"/>
+            <w:pStyle w:val="Header"/>
             <w:framePr w:wrap="auto" w:vAnchor="margin" w:hAnchor="text" w:xAlign="left" w:yAlign="inline"/>
             <w:suppressOverlap w:val="0"/>
           </w:pPr>
@@ -9555,7 +9158,7 @@
         </w:p>
         <w:p>
           <w:pPr>
-            <w:pStyle w:val="Koptekst"/>
+            <w:pStyle w:val="Header"/>
             <w:framePr w:wrap="auto" w:vAnchor="margin" w:hAnchor="text" w:xAlign="left" w:yAlign="inline"/>
             <w:suppressOverlap w:val="0"/>
           </w:pPr>
@@ -9637,7 +9240,7 @@
   </w:tbl>
   <w:p>
     <w:pPr>
-      <w:pStyle w:val="Koptekst"/>
+      <w:pStyle w:val="Header"/>
       <w:framePr w:wrap="auto" w:vAnchor="margin" w:hAnchor="text" w:xAlign="left" w:yAlign="inline"/>
       <w:suppressOverlap w:val="0"/>
     </w:pPr>
@@ -9649,7 +9252,7 @@
 <w:hdr xmlns:wpc="http://schemas.microsoft.com/office/word/2010/wordprocessingCanvas" xmlns:cx="http://schemas.microsoft.com/office/drawing/2014/chartex" xmlns:cx1="http://schemas.microsoft.com/office/drawing/2015/9/8/chartex" xmlns:cx2="http://schemas.microsoft.com/office/drawing/2015/10/21/chartex" xmlns:cx3="http://schemas.microsoft.com/office/drawing/2016/5/9/chartex" xmlns:cx4="http://schemas.microsoft.com/office/drawing/2016/5/10/chartex" xmlns:cx5="http://schemas.microsoft.com/office/drawing/2016/5/11/chartex" xmlns:cx6="http://schemas.microsoft.com/office/drawing/2016/5/12/chartex" xmlns:cx7="http://schemas.microsoft.com/office/drawing/2016/5/13/chartex" xmlns:cx8="http://schemas.microsoft.com/office/drawing/2016/5/14/chartex" xmlns:mc="http://schemas.openxmlformats.org/markup-compatibility/2006" xmlns:aink="http://schemas.microsoft.com/office/drawing/2016/ink" xmlns:am3d="http://schemas.microsoft.com/office/drawing/2017/model3d" xmlns:o="urn:schemas-microsoft-com:office:office" xmlns:oel="http://schemas.microsoft.com/office/2019/extlst" xmlns:r="http://schemas.openxmlformats.org/officeDocument/2006/relationships" xmlns:m="http://schemas.openxmlformats.org/officeDocument/2006/math" xmlns:v="urn:schemas-microsoft-com:vml" xmlns:wp14="http://schemas.microsoft.com/office/word/2010/wordprocessingDrawing" xmlns:wp="http://schemas.openxmlformats.org/drawingml/2006/wordprocessingDrawing" xmlns:w10="urn:schemas-microsoft-com:office:word" xmlns:w="http://schemas.openxmlformats.org/wordprocessingml/2006/main" xmlns:w14="http://schemas.microsoft.com/office/word/2010/wordml" xmlns:w15="http://schemas.microsoft.com/office/word/2012/wordml" xmlns:w16cex="http://schemas.microsoft.com/office/word/2018/wordml/cex" xmlns:w16cid="http://schemas.microsoft.com/office/word/2016/wordml/cid" xmlns:w16="http://schemas.microsoft.com/office/word/2018/wordml" xmlns:w16du="http://schemas.microsoft.com/office/word/2023/wordml/word16du" xmlns:w16sdtdh="http://schemas.microsoft.com/office/word/2020/wordml/sdtdatahash" xmlns:w16sdtfl="http://schemas.microsoft.com/office/word/2024/wordml/sdtformatlock" xmlns:w16se="http://schemas.microsoft.com/office/word/2015/wordml/symex" xmlns:wpg="http://schemas.microsoft.com/office/word/2010/wordprocessingGroup" xmlns:wpi="http://schemas.microsoft.com/office/word/2010/wordprocessingInk" xmlns:wne="http://schemas.microsoft.com/office/word/2006/wordml" xmlns:wps="http://schemas.microsoft.com/office/word/2010/wordprocessingShape" mc:Ignorable="w14 w15 w16se w16cid w16 w16cex w16sdtdh w16sdtfl w16du wp14">
   <w:p>
     <w:pPr>
-      <w:pStyle w:val="Koptekst"/>
+      <w:pStyle w:val="Header"/>
       <w:framePr w:wrap="auto" w:vAnchor="margin" w:hAnchor="text" w:xAlign="left" w:yAlign="inline"/>
       <w:suppressOverlap w:val="0"/>
     </w:pPr>
@@ -9722,7 +9325,7 @@
 <w:hdr xmlns:wpc="http://schemas.microsoft.com/office/word/2010/wordprocessingCanvas" xmlns:cx="http://schemas.microsoft.com/office/drawing/2014/chartex" xmlns:cx1="http://schemas.microsoft.com/office/drawing/2015/9/8/chartex" xmlns:cx2="http://schemas.microsoft.com/office/drawing/2015/10/21/chartex" xmlns:cx3="http://schemas.microsoft.com/office/drawing/2016/5/9/chartex" xmlns:cx4="http://schemas.microsoft.com/office/drawing/2016/5/10/chartex" xmlns:cx5="http://schemas.microsoft.com/office/drawing/2016/5/11/chartex" xmlns:cx6="http://schemas.microsoft.com/office/drawing/2016/5/12/chartex" xmlns:cx7="http://schemas.microsoft.com/office/drawing/2016/5/13/chartex" xmlns:cx8="http://schemas.microsoft.com/office/drawing/2016/5/14/chartex" xmlns:mc="http://schemas.openxmlformats.org/markup-compatibility/2006" xmlns:aink="http://schemas.microsoft.com/office/drawing/2016/ink" xmlns:am3d="http://schemas.microsoft.com/office/drawing/2017/model3d" xmlns:o="urn:schemas-microsoft-com:office:office" xmlns:oel="http://schemas.microsoft.com/office/2019/extlst" xmlns:r="http://schemas.openxmlformats.org/officeDocument/2006/relationships" xmlns:m="http://schemas.openxmlformats.org/officeDocument/2006/math" xmlns:v="urn:schemas-microsoft-com:vml" xmlns:wp14="http://schemas.microsoft.com/office/word/2010/wordprocessingDrawing" xmlns:wp="http://schemas.openxmlformats.org/drawingml/2006/wordprocessingDrawing" xmlns:w10="urn:schemas-microsoft-com:office:word" xmlns:w="http://schemas.openxmlformats.org/wordprocessingml/2006/main" xmlns:w14="http://schemas.microsoft.com/office/word/2010/wordml" xmlns:w15="http://schemas.microsoft.com/office/word/2012/wordml" xmlns:w16cex="http://schemas.microsoft.com/office/word/2018/wordml/cex" xmlns:w16cid="http://schemas.microsoft.com/office/word/2016/wordml/cid" xmlns:w16="http://schemas.microsoft.com/office/word/2018/wordml" xmlns:w16du="http://schemas.microsoft.com/office/word/2023/wordml/word16du" xmlns:w16sdtdh="http://schemas.microsoft.com/office/word/2020/wordml/sdtdatahash" xmlns:w16sdtfl="http://schemas.microsoft.com/office/word/2024/wordml/sdtformatlock" xmlns:w16se="http://schemas.microsoft.com/office/word/2015/wordml/symex" xmlns:wpg="http://schemas.microsoft.com/office/word/2010/wordprocessingGroup" xmlns:wpi="http://schemas.microsoft.com/office/word/2010/wordprocessingInk" xmlns:wne="http://schemas.microsoft.com/office/word/2006/wordml" xmlns:wps="http://schemas.microsoft.com/office/word/2010/wordprocessingShape" mc:Ignorable="w14 w15 w16se w16cid w16 w16cex w16sdtdh w16sdtfl w16du wp14">
   <w:tbl>
     <w:tblPr>
-      <w:tblStyle w:val="Tabelraster"/>
+      <w:tblStyle w:val="TableGrid"/>
       <w:tblpPr w:vertAnchor="page" w:horzAnchor="page" w:tblpX="1759" w:tblpY="625"/>
       <w:tblOverlap w:val="never"/>
       <w:tblW w:w="8959" w:type="dxa"/>
@@ -9758,7 +9361,7 @@
         </w:tcPr>
         <w:p>
           <w:pPr>
-            <w:pStyle w:val="Koptekst"/>
+            <w:pStyle w:val="Header"/>
             <w:framePr w:wrap="auto" w:vAnchor="margin" w:hAnchor="text" w:xAlign="left" w:yAlign="inline"/>
             <w:suppressOverlap w:val="0"/>
           </w:pPr>
@@ -9768,14 +9371,14 @@
         </w:p>
         <w:p>
           <w:pPr>
-            <w:pStyle w:val="Koptekst"/>
+            <w:pStyle w:val="Header"/>
             <w:framePr w:wrap="auto" w:vAnchor="margin" w:hAnchor="text" w:xAlign="left" w:yAlign="inline"/>
             <w:suppressOverlap w:val="0"/>
           </w:pPr>
         </w:p>
         <w:p>
           <w:pPr>
-            <w:pStyle w:val="Koptekst"/>
+            <w:pStyle w:val="Header"/>
             <w:framePr w:wrap="auto" w:vAnchor="margin" w:hAnchor="text" w:xAlign="left" w:yAlign="inline"/>
             <w:suppressOverlap w:val="0"/>
           </w:pPr>
@@ -9803,7 +9406,7 @@
         </w:p>
         <w:p>
           <w:pPr>
-            <w:pStyle w:val="Koptekst"/>
+            <w:pStyle w:val="Header"/>
             <w:framePr w:wrap="auto" w:vAnchor="margin" w:hAnchor="text" w:xAlign="left" w:yAlign="inline"/>
             <w:suppressOverlap w:val="0"/>
           </w:pPr>
@@ -9828,20 +9431,12 @@
         </w:p>
         <w:p>
           <w:pPr>
-            <w:pStyle w:val="Koptekst"/>
+            <w:pStyle w:val="Header"/>
             <w:framePr w:wrap="auto" w:vAnchor="margin" w:hAnchor="text" w:xAlign="left" w:yAlign="inline"/>
             <w:suppressOverlap w:val="0"/>
           </w:pPr>
           <w:r>
-            <w:t>Eurocodes, CUR en TAB 3.0 op &lt;</w:t>
-          </w:r>
-          <w:proofErr w:type="spellStart"/>
-          <w:r>
-            <w:t>gebruiks</w:t>
-          </w:r>
-          <w:proofErr w:type="spellEnd"/>
-          <w:r>
-            <w:t>/verbouw/afkeur&gt;niveau</w:t>
+            <w:t>Eurocodes, CUR en TAB 3.0 op &lt;gebruiks/verbouw/afkeur&gt;niveau</w:t>
           </w:r>
           <w:r>
             <w:t xml:space="preserve"> </w:t>
@@ -9864,7 +9459,7 @@
         </w:tcPr>
         <w:p>
           <w:pPr>
-            <w:pStyle w:val="Koptekst"/>
+            <w:pStyle w:val="Header"/>
             <w:framePr w:wrap="auto" w:vAnchor="margin" w:hAnchor="text" w:xAlign="left" w:yAlign="inline"/>
             <w:suppressOverlap w:val="0"/>
           </w:pPr>
@@ -9921,7 +9516,7 @@
         </w:p>
         <w:p>
           <w:pPr>
-            <w:pStyle w:val="Koptekst"/>
+            <w:pStyle w:val="Header"/>
             <w:framePr w:wrap="auto" w:vAnchor="margin" w:hAnchor="text" w:xAlign="left" w:yAlign="inline"/>
             <w:suppressOverlap w:val="0"/>
           </w:pPr>
@@ -9967,7 +9562,7 @@
         </w:p>
         <w:p>
           <w:pPr>
-            <w:pStyle w:val="Koptekst"/>
+            <w:pStyle w:val="Header"/>
             <w:framePr w:wrap="auto" w:vAnchor="margin" w:hAnchor="text" w:xAlign="left" w:yAlign="inline"/>
             <w:suppressOverlap w:val="0"/>
           </w:pPr>
@@ -9977,7 +9572,7 @@
         </w:p>
         <w:p>
           <w:pPr>
-            <w:pStyle w:val="Koptekst"/>
+            <w:pStyle w:val="Header"/>
             <w:framePr w:wrap="auto" w:vAnchor="margin" w:hAnchor="text" w:xAlign="left" w:yAlign="inline"/>
             <w:suppressOverlap w:val="0"/>
           </w:pPr>
@@ -10059,7 +9654,7 @@
   </w:tbl>
   <w:p>
     <w:pPr>
-      <w:pStyle w:val="Koptekst"/>
+      <w:pStyle w:val="Header"/>
       <w:framePr w:wrap="auto" w:vAnchor="margin" w:hAnchor="text" w:xAlign="left" w:yAlign="inline"/>
       <w:suppressOverlap w:val="0"/>
     </w:pPr>
@@ -10281,7 +9876,7 @@
     <w:lvl w:ilvl="0">
       <w:start w:val="1"/>
       <w:numFmt w:val="decimal"/>
-      <w:pStyle w:val="Kop1"/>
+      <w:pStyle w:val="Heading1"/>
       <w:lvlText w:val="%1"/>
       <w:lvlJc w:val="left"/>
       <w:pPr>
@@ -10294,7 +9889,7 @@
     <w:lvl w:ilvl="1">
       <w:start w:val="1"/>
       <w:numFmt w:val="decimal"/>
-      <w:pStyle w:val="Kop2"/>
+      <w:pStyle w:val="Heading2"/>
       <w:lvlText w:val="%1.%2"/>
       <w:lvlJc w:val="left"/>
       <w:pPr>
@@ -10304,7 +9899,7 @@
     <w:lvl w:ilvl="2">
       <w:start w:val="1"/>
       <w:numFmt w:val="decimal"/>
-      <w:pStyle w:val="Kop3"/>
+      <w:pStyle w:val="Heading3"/>
       <w:lvlText w:val="%1.%2.%3"/>
       <w:lvlJc w:val="left"/>
       <w:pPr>
@@ -10317,7 +9912,7 @@
     <w:lvl w:ilvl="3">
       <w:start w:val="1"/>
       <w:numFmt w:val="decimal"/>
-      <w:pStyle w:val="Kop4"/>
+      <w:pStyle w:val="Heading4"/>
       <w:lvlText w:val="%1.%2.%3.%4"/>
       <w:lvlJc w:val="left"/>
       <w:pPr>
@@ -10330,7 +9925,7 @@
     <w:lvl w:ilvl="4">
       <w:start w:val="1"/>
       <w:numFmt w:val="decimal"/>
-      <w:pStyle w:val="Kop5"/>
+      <w:pStyle w:val="Heading5"/>
       <w:lvlText w:val="%1.%2.%3.%4.%5"/>
       <w:lvlJc w:val="left"/>
       <w:pPr>
@@ -10343,7 +9938,7 @@
     <w:lvl w:ilvl="5">
       <w:start w:val="1"/>
       <w:numFmt w:val="decimal"/>
-      <w:pStyle w:val="Kop6"/>
+      <w:pStyle w:val="Heading6"/>
       <w:lvlText w:val="%1.%2.%3.%4.%5.%6"/>
       <w:lvlJc w:val="left"/>
       <w:pPr>
@@ -10356,7 +9951,7 @@
     <w:lvl w:ilvl="6">
       <w:start w:val="1"/>
       <w:numFmt w:val="decimal"/>
-      <w:pStyle w:val="Kop7"/>
+      <w:pStyle w:val="Heading7"/>
       <w:lvlText w:val="%1.%2.%3.%4.%5.%6.%7"/>
       <w:lvlJc w:val="left"/>
       <w:pPr>
@@ -10369,7 +9964,7 @@
     <w:lvl w:ilvl="7">
       <w:start w:val="1"/>
       <w:numFmt w:val="decimal"/>
-      <w:pStyle w:val="Kop8"/>
+      <w:pStyle w:val="Heading8"/>
       <w:lvlText w:val="%1.%2.%3.%4.%5.%6.%7.%8"/>
       <w:lvlJc w:val="left"/>
       <w:pPr>
@@ -10382,7 +9977,7 @@
     <w:lvl w:ilvl="8">
       <w:start w:val="1"/>
       <w:numFmt w:val="decimal"/>
-      <w:pStyle w:val="Kop9"/>
+      <w:pStyle w:val="Heading9"/>
       <w:lvlText w:val="%1.%2.%3.%4.%5.%6.%7.%8.%9"/>
       <w:lvlJc w:val="left"/>
       <w:pPr>
@@ -13476,7 +13071,7 @@
     <w:lsdException w:name="Unresolved Mention" w:semiHidden="1" w:unhideWhenUsed="1"/>
     <w:lsdException w:name="Smart Link" w:semiHidden="1" w:unhideWhenUsed="1"/>
   </w:latentStyles>
-  <w:style w:type="paragraph" w:default="1" w:styleId="Standaard">
+  <w:style w:type="paragraph" w:default="1" w:styleId="Normal">
     <w:name w:val="Normal"/>
     <w:qFormat/>
     <w:rsid w:val="00B22D91"/>
@@ -13484,12 +13079,12 @@
       <w:spacing w:line="280" w:lineRule="atLeast"/>
     </w:pPr>
   </w:style>
-  <w:style w:type="paragraph" w:styleId="Kop1">
+  <w:style w:type="paragraph" w:styleId="Heading1">
     <w:name w:val="heading 1"/>
     <w:aliases w:val="hoofdstuktitel"/>
-    <w:basedOn w:val="Standaard"/>
-    <w:next w:val="Standaard"/>
-    <w:link w:val="Kop1Char"/>
+    <w:basedOn w:val="Normal"/>
+    <w:next w:val="Normal"/>
+    <w:link w:val="Heading1Char"/>
     <w:uiPriority w:val="9"/>
     <w:qFormat/>
     <w:rsid w:val="00BD0D21"/>
@@ -13514,11 +13109,11 @@
       <w:szCs w:val="28"/>
     </w:rPr>
   </w:style>
-  <w:style w:type="paragraph" w:styleId="Kop2">
+  <w:style w:type="paragraph" w:styleId="Heading2">
     <w:name w:val="heading 2"/>
-    <w:basedOn w:val="Standaard"/>
-    <w:next w:val="Standaard"/>
-    <w:link w:val="Kop2Char"/>
+    <w:basedOn w:val="Normal"/>
+    <w:next w:val="Normal"/>
+    <w:link w:val="Heading2Char"/>
     <w:uiPriority w:val="9"/>
     <w:unhideWhenUsed/>
     <w:qFormat/>
@@ -13544,11 +13139,11 @@
       <w:szCs w:val="26"/>
     </w:rPr>
   </w:style>
-  <w:style w:type="paragraph" w:styleId="Kop3">
+  <w:style w:type="paragraph" w:styleId="Heading3">
     <w:name w:val="heading 3"/>
-    <w:basedOn w:val="Standaard"/>
-    <w:next w:val="Standaard"/>
-    <w:link w:val="Kop3Char"/>
+    <w:basedOn w:val="Normal"/>
+    <w:next w:val="Normal"/>
+    <w:link w:val="Heading3Char"/>
     <w:uiPriority w:val="9"/>
     <w:unhideWhenUsed/>
     <w:qFormat/>
@@ -13571,11 +13166,11 @@
       <w:sz w:val="24"/>
     </w:rPr>
   </w:style>
-  <w:style w:type="paragraph" w:styleId="Kop4">
+  <w:style w:type="paragraph" w:styleId="Heading4">
     <w:name w:val="heading 4"/>
-    <w:basedOn w:val="Standaard"/>
-    <w:next w:val="Standaard"/>
-    <w:link w:val="Kop4Char"/>
+    <w:basedOn w:val="Normal"/>
+    <w:next w:val="Normal"/>
+    <w:link w:val="Heading4Char"/>
     <w:uiPriority w:val="9"/>
     <w:unhideWhenUsed/>
     <w:qFormat/>
@@ -13600,11 +13195,11 @@
       <w:iCs/>
     </w:rPr>
   </w:style>
-  <w:style w:type="paragraph" w:styleId="Kop5">
+  <w:style w:type="paragraph" w:styleId="Heading5">
     <w:name w:val="heading 5"/>
-    <w:basedOn w:val="Standaard"/>
-    <w:next w:val="Standaard"/>
-    <w:link w:val="Kop5Char"/>
+    <w:basedOn w:val="Normal"/>
+    <w:next w:val="Normal"/>
+    <w:link w:val="Heading5Char"/>
     <w:uiPriority w:val="9"/>
     <w:semiHidden/>
     <w:unhideWhenUsed/>
@@ -13623,11 +13218,11 @@
       <w:rFonts w:eastAsiaTheme="majorEastAsia" w:cstheme="majorBidi"/>
     </w:rPr>
   </w:style>
-  <w:style w:type="paragraph" w:styleId="Kop6">
+  <w:style w:type="paragraph" w:styleId="Heading6">
     <w:name w:val="heading 6"/>
-    <w:basedOn w:val="Standaard"/>
-    <w:next w:val="Standaard"/>
-    <w:link w:val="Kop6Char"/>
+    <w:basedOn w:val="Normal"/>
+    <w:next w:val="Normal"/>
+    <w:link w:val="Heading6Char"/>
     <w:uiPriority w:val="9"/>
     <w:semiHidden/>
     <w:unhideWhenUsed/>
@@ -13650,11 +13245,11 @@
       <w:color w:val="823300" w:themeColor="accent1" w:themeShade="7F"/>
     </w:rPr>
   </w:style>
-  <w:style w:type="paragraph" w:styleId="Kop7">
+  <w:style w:type="paragraph" w:styleId="Heading7">
     <w:name w:val="heading 7"/>
-    <w:basedOn w:val="Standaard"/>
-    <w:next w:val="Standaard"/>
-    <w:link w:val="Kop7Char"/>
+    <w:basedOn w:val="Normal"/>
+    <w:next w:val="Normal"/>
+    <w:link w:val="Heading7Char"/>
     <w:uiPriority w:val="9"/>
     <w:semiHidden/>
     <w:unhideWhenUsed/>
@@ -13677,11 +13272,11 @@
       <w:color w:val="404040" w:themeColor="text1" w:themeTint="BF"/>
     </w:rPr>
   </w:style>
-  <w:style w:type="paragraph" w:styleId="Kop8">
+  <w:style w:type="paragraph" w:styleId="Heading8">
     <w:name w:val="heading 8"/>
-    <w:basedOn w:val="Standaard"/>
-    <w:next w:val="Standaard"/>
-    <w:link w:val="Kop8Char"/>
+    <w:basedOn w:val="Normal"/>
+    <w:next w:val="Normal"/>
+    <w:link w:val="Heading8Char"/>
     <w:uiPriority w:val="9"/>
     <w:semiHidden/>
     <w:unhideWhenUsed/>
@@ -13704,11 +13299,11 @@
       <w:szCs w:val="20"/>
     </w:rPr>
   </w:style>
-  <w:style w:type="paragraph" w:styleId="Kop9">
+  <w:style w:type="paragraph" w:styleId="Heading9">
     <w:name w:val="heading 9"/>
-    <w:basedOn w:val="Standaard"/>
-    <w:next w:val="Standaard"/>
-    <w:link w:val="Kop9Char"/>
+    <w:basedOn w:val="Normal"/>
+    <w:next w:val="Normal"/>
+    <w:link w:val="Heading9Char"/>
     <w:uiPriority w:val="9"/>
     <w:semiHidden/>
     <w:unhideWhenUsed/>
@@ -13733,12 +13328,13 @@
       <w:szCs w:val="20"/>
     </w:rPr>
   </w:style>
-  <w:style w:type="character" w:default="1" w:styleId="Standaardalinea-lettertype">
+  <w:style w:type="character" w:default="1" w:styleId="DefaultParagraphFont">
     <w:name w:val="Default Paragraph Font"/>
     <w:uiPriority w:val="1"/>
+    <w:semiHidden/>
     <w:unhideWhenUsed/>
   </w:style>
-  <w:style w:type="table" w:default="1" w:styleId="Standaardtabel">
+  <w:style w:type="table" w:default="1" w:styleId="TableNormal">
     <w:name w:val="Normal Table"/>
     <w:uiPriority w:val="99"/>
     <w:semiHidden/>
@@ -13753,17 +13349,17 @@
       </w:tblCellMar>
     </w:tblPr>
   </w:style>
-  <w:style w:type="numbering" w:default="1" w:styleId="Geenlijst">
+  <w:style w:type="numbering" w:default="1" w:styleId="NoList">
     <w:name w:val="No List"/>
     <w:uiPriority w:val="99"/>
     <w:semiHidden/>
     <w:unhideWhenUsed/>
   </w:style>
-  <w:style w:type="character" w:customStyle="1" w:styleId="Kop1Char">
-    <w:name w:val="Kop 1 Char"/>
+  <w:style w:type="character" w:customStyle="1" w:styleId="Heading1Char">
+    <w:name w:val="Heading 1 Char"/>
     <w:aliases w:val="hoofdstuktitel Char"/>
-    <w:basedOn w:val="Standaardalinea-lettertype"/>
-    <w:link w:val="Kop1"/>
+    <w:basedOn w:val="DefaultParagraphFont"/>
+    <w:link w:val="Heading1"/>
     <w:uiPriority w:val="9"/>
     <w:rsid w:val="00BD0D21"/>
     <w:rPr>
@@ -13773,10 +13369,10 @@
       <w:szCs w:val="28"/>
     </w:rPr>
   </w:style>
-  <w:style w:type="character" w:customStyle="1" w:styleId="Kop2Char">
-    <w:name w:val="Kop 2 Char"/>
-    <w:basedOn w:val="Standaardalinea-lettertype"/>
-    <w:link w:val="Kop2"/>
+  <w:style w:type="character" w:customStyle="1" w:styleId="Heading2Char">
+    <w:name w:val="Heading 2 Char"/>
+    <w:basedOn w:val="DefaultParagraphFont"/>
+    <w:link w:val="Heading2"/>
     <w:uiPriority w:val="9"/>
     <w:rsid w:val="00417AEE"/>
     <w:rPr>
@@ -13786,10 +13382,10 @@
       <w:szCs w:val="26"/>
     </w:rPr>
   </w:style>
-  <w:style w:type="character" w:customStyle="1" w:styleId="Kop3Char">
-    <w:name w:val="Kop 3 Char"/>
-    <w:basedOn w:val="Standaardalinea-lettertype"/>
-    <w:link w:val="Kop3"/>
+  <w:style w:type="character" w:customStyle="1" w:styleId="Heading3Char">
+    <w:name w:val="Heading 3 Char"/>
+    <w:basedOn w:val="DefaultParagraphFont"/>
+    <w:link w:val="Heading3"/>
     <w:uiPriority w:val="9"/>
     <w:rsid w:val="00C76DDA"/>
     <w:rPr>
@@ -13797,10 +13393,10 @@
       <w:sz w:val="24"/>
     </w:rPr>
   </w:style>
-  <w:style w:type="character" w:customStyle="1" w:styleId="Kop4Char">
-    <w:name w:val="Kop 4 Char"/>
-    <w:basedOn w:val="Standaardalinea-lettertype"/>
-    <w:link w:val="Kop4"/>
+  <w:style w:type="character" w:customStyle="1" w:styleId="Heading4Char">
+    <w:name w:val="Heading 4 Char"/>
+    <w:basedOn w:val="DefaultParagraphFont"/>
+    <w:link w:val="Heading4"/>
     <w:uiPriority w:val="9"/>
     <w:rsid w:val="006F3938"/>
     <w:rPr>
@@ -13811,8 +13407,8 @@
   </w:style>
   <w:style w:type="paragraph" w:customStyle="1" w:styleId="Tussenkopje">
     <w:name w:val="Tussenkopje"/>
-    <w:basedOn w:val="Standaard"/>
-    <w:next w:val="Standaard"/>
+    <w:basedOn w:val="Normal"/>
+    <w:next w:val="Normal"/>
     <w:qFormat/>
     <w:rsid w:val="006600CF"/>
     <w:pPr>
@@ -13827,8 +13423,8 @@
   </w:style>
   <w:style w:type="paragraph" w:customStyle="1" w:styleId="Inleiding">
     <w:name w:val="Inleiding"/>
-    <w:basedOn w:val="Standaard"/>
-    <w:next w:val="Standaard"/>
+    <w:basedOn w:val="Normal"/>
+    <w:next w:val="Normal"/>
     <w:qFormat/>
     <w:rsid w:val="00755FE2"/>
     <w:rPr>
@@ -13837,7 +13433,7 @@
   </w:style>
   <w:style w:type="paragraph" w:customStyle="1" w:styleId="OpsommingBullet">
     <w:name w:val="Opsomming Bullet"/>
-    <w:basedOn w:val="Lijstalinea"/>
+    <w:basedOn w:val="ListParagraph"/>
     <w:qFormat/>
     <w:rsid w:val="0073750B"/>
     <w:pPr>
@@ -13848,7 +13444,7 @@
   </w:style>
   <w:style w:type="paragraph" w:customStyle="1" w:styleId="OpsommingCijfers">
     <w:name w:val="Opsomming Cijfers"/>
-    <w:basedOn w:val="Standaard"/>
+    <w:basedOn w:val="Normal"/>
     <w:qFormat/>
     <w:rsid w:val="0073750B"/>
     <w:pPr>
@@ -13860,8 +13456,8 @@
   </w:style>
   <w:style w:type="paragraph" w:customStyle="1" w:styleId="nadruk">
     <w:name w:val="nadruk"/>
-    <w:basedOn w:val="Standaard"/>
-    <w:next w:val="Standaard"/>
+    <w:basedOn w:val="Normal"/>
+    <w:next w:val="Normal"/>
     <w:qFormat/>
     <w:rsid w:val="00755FE2"/>
     <w:rPr>
@@ -13870,8 +13466,8 @@
   </w:style>
   <w:style w:type="paragraph" w:customStyle="1" w:styleId="SubtieleBenadrukking">
     <w:name w:val="Subtiele Benadrukking"/>
-    <w:basedOn w:val="Standaard"/>
-    <w:next w:val="Standaard"/>
+    <w:basedOn w:val="Normal"/>
+    <w:next w:val="Normal"/>
     <w:qFormat/>
     <w:rsid w:val="00755FE2"/>
     <w:rPr>
@@ -13880,8 +13476,8 @@
   </w:style>
   <w:style w:type="paragraph" w:customStyle="1" w:styleId="IntensieveBenadrukking">
     <w:name w:val="Intensieve Benadrukking"/>
-    <w:basedOn w:val="Standaard"/>
-    <w:next w:val="Standaard"/>
+    <w:basedOn w:val="Normal"/>
+    <w:next w:val="Normal"/>
     <w:qFormat/>
     <w:rsid w:val="00755FE2"/>
     <w:rPr>
@@ -13892,18 +13488,18 @@
   </w:style>
   <w:style w:type="paragraph" w:customStyle="1" w:styleId="citaat">
     <w:name w:val="citaat"/>
-    <w:basedOn w:val="Standaard"/>
-    <w:next w:val="Standaard"/>
+    <w:basedOn w:val="Normal"/>
+    <w:next w:val="Normal"/>
     <w:qFormat/>
     <w:rsid w:val="00755FE2"/>
     <w:rPr>
       <w:color w:val="666666"/>
     </w:rPr>
   </w:style>
-  <w:style w:type="paragraph" w:styleId="Koptekst">
+  <w:style w:type="paragraph" w:styleId="Header">
     <w:name w:val="header"/>
-    <w:basedOn w:val="Standaard"/>
-    <w:link w:val="KoptekstChar"/>
+    <w:basedOn w:val="Normal"/>
+    <w:link w:val="HeaderChar"/>
     <w:uiPriority w:val="99"/>
     <w:unhideWhenUsed/>
     <w:rsid w:val="008536CA"/>
@@ -13921,10 +13517,10 @@
       <w:szCs w:val="17"/>
     </w:rPr>
   </w:style>
-  <w:style w:type="character" w:customStyle="1" w:styleId="KoptekstChar">
-    <w:name w:val="Koptekst Char"/>
-    <w:basedOn w:val="Standaardalinea-lettertype"/>
-    <w:link w:val="Koptekst"/>
+  <w:style w:type="character" w:customStyle="1" w:styleId="HeaderChar">
+    <w:name w:val="Header Char"/>
+    <w:basedOn w:val="DefaultParagraphFont"/>
+    <w:link w:val="Header"/>
     <w:uiPriority w:val="99"/>
     <w:rsid w:val="008536CA"/>
     <w:rPr>
@@ -13932,10 +13528,10 @@
       <w:szCs w:val="17"/>
     </w:rPr>
   </w:style>
-  <w:style w:type="paragraph" w:styleId="Voettekst">
+  <w:style w:type="paragraph" w:styleId="Footer">
     <w:name w:val="footer"/>
-    <w:basedOn w:val="Standaard"/>
-    <w:link w:val="VoettekstChar"/>
+    <w:basedOn w:val="Normal"/>
+    <w:link w:val="FooterChar"/>
     <w:uiPriority w:val="99"/>
     <w:unhideWhenUsed/>
     <w:qFormat/>
@@ -13945,16 +13541,16 @@
       <w:jc w:val="right"/>
     </w:pPr>
   </w:style>
-  <w:style w:type="character" w:customStyle="1" w:styleId="VoettekstChar">
-    <w:name w:val="Voettekst Char"/>
-    <w:basedOn w:val="Standaardalinea-lettertype"/>
-    <w:link w:val="Voettekst"/>
+  <w:style w:type="character" w:customStyle="1" w:styleId="FooterChar">
+    <w:name w:val="Footer Char"/>
+    <w:basedOn w:val="DefaultParagraphFont"/>
+    <w:link w:val="Footer"/>
     <w:uiPriority w:val="99"/>
     <w:rsid w:val="00AE0427"/>
   </w:style>
-  <w:style w:type="table" w:styleId="Tabelraster">
+  <w:style w:type="table" w:styleId="TableGrid">
     <w:name w:val="Table Grid"/>
-    <w:basedOn w:val="Standaardtabel"/>
+    <w:basedOn w:val="TableNormal"/>
     <w:rsid w:val="00C54D35"/>
     <w:pPr>
       <w:spacing w:line="240" w:lineRule="auto"/>
@@ -13972,8 +13568,8 @@
   </w:style>
   <w:style w:type="table" w:customStyle="1" w:styleId="Tabelraster1">
     <w:name w:val="Tabelraster1"/>
-    <w:basedOn w:val="Standaardtabel"/>
-    <w:next w:val="Tabelraster"/>
+    <w:basedOn w:val="TableNormal"/>
+    <w:next w:val="TableGrid"/>
     <w:uiPriority w:val="59"/>
     <w:rsid w:val="00B10F25"/>
     <w:pPr>
@@ -13990,10 +13586,10 @@
       </w:tblBorders>
     </w:tblPr>
   </w:style>
-  <w:style w:type="paragraph" w:styleId="Kopvaninhoudsopgave">
+  <w:style w:type="paragraph" w:styleId="TOCHeading">
     <w:name w:val="TOC Heading"/>
-    <w:basedOn w:val="Kop1"/>
-    <w:next w:val="Standaard"/>
+    <w:basedOn w:val="Heading1"/>
+    <w:next w:val="Normal"/>
     <w:uiPriority w:val="39"/>
     <w:semiHidden/>
     <w:unhideWhenUsed/>
@@ -14005,17 +13601,17 @@
   </w:style>
   <w:style w:type="character" w:styleId="Hyperlink">
     <w:name w:val="Hyperlink"/>
-    <w:basedOn w:val="Standaardalinea-lettertype"/>
+    <w:basedOn w:val="DefaultParagraphFont"/>
     <w:rsid w:val="00EF7B96"/>
     <w:rPr>
       <w:color w:val="0000FF"/>
       <w:u w:val="single"/>
     </w:rPr>
   </w:style>
-  <w:style w:type="paragraph" w:styleId="Inhopg1">
+  <w:style w:type="paragraph" w:styleId="TOC1">
     <w:name w:val="toc 1"/>
-    <w:basedOn w:val="Standaard"/>
-    <w:next w:val="Standaard"/>
+    <w:basedOn w:val="Normal"/>
+    <w:next w:val="Normal"/>
     <w:uiPriority w:val="39"/>
     <w:rsid w:val="004A6DC0"/>
     <w:pPr>
@@ -14038,7 +13634,7 @@
   </w:style>
   <w:style w:type="paragraph" w:customStyle="1" w:styleId="Adreskopje">
     <w:name w:val="Adres kopje"/>
-    <w:basedOn w:val="Standaard"/>
+    <w:basedOn w:val="Normal"/>
     <w:qFormat/>
     <w:rsid w:val="001E0FC0"/>
     <w:pPr>
@@ -14051,10 +13647,10 @@
       <w:szCs w:val="17"/>
     </w:rPr>
   </w:style>
-  <w:style w:type="paragraph" w:styleId="Ballontekst">
+  <w:style w:type="paragraph" w:styleId="BalloonText">
     <w:name w:val="Balloon Text"/>
-    <w:basedOn w:val="Standaard"/>
-    <w:link w:val="BallontekstChar"/>
+    <w:basedOn w:val="Normal"/>
+    <w:link w:val="BalloonTextChar"/>
     <w:uiPriority w:val="99"/>
     <w:semiHidden/>
     <w:unhideWhenUsed/>
@@ -14068,10 +13664,10 @@
       <w:szCs w:val="16"/>
     </w:rPr>
   </w:style>
-  <w:style w:type="character" w:customStyle="1" w:styleId="BallontekstChar">
-    <w:name w:val="Ballontekst Char"/>
-    <w:basedOn w:val="Standaardalinea-lettertype"/>
-    <w:link w:val="Ballontekst"/>
+  <w:style w:type="character" w:customStyle="1" w:styleId="BalloonTextChar">
+    <w:name w:val="Balloon Text Char"/>
+    <w:basedOn w:val="DefaultParagraphFont"/>
+    <w:link w:val="BalloonText"/>
     <w:uiPriority w:val="99"/>
     <w:semiHidden/>
     <w:rsid w:val="001E0FC0"/>
@@ -14083,8 +13679,8 @@
   </w:style>
   <w:style w:type="paragraph" w:customStyle="1" w:styleId="Rapporttitel">
     <w:name w:val="Rapporttitel"/>
-    <w:basedOn w:val="Kop1"/>
-    <w:next w:val="Standaard"/>
+    <w:basedOn w:val="Heading1"/>
+    <w:next w:val="Normal"/>
     <w:qFormat/>
     <w:rsid w:val="00B95E2E"/>
     <w:pPr>
@@ -14096,11 +13692,11 @@
       <w:ind w:right="2126"/>
     </w:pPr>
   </w:style>
-  <w:style w:type="paragraph" w:styleId="Ondertitel">
+  <w:style w:type="paragraph" w:styleId="Subtitle">
     <w:name w:val="Subtitle"/>
-    <w:basedOn w:val="Standaard"/>
-    <w:next w:val="Standaard"/>
-    <w:link w:val="OndertitelChar"/>
+    <w:basedOn w:val="Normal"/>
+    <w:next w:val="Normal"/>
+    <w:link w:val="SubtitleChar"/>
     <w:uiPriority w:val="11"/>
     <w:rsid w:val="001D4487"/>
     <w:pPr>
@@ -14118,10 +13714,10 @@
       <w:szCs w:val="22"/>
     </w:rPr>
   </w:style>
-  <w:style w:type="character" w:customStyle="1" w:styleId="OndertitelChar">
-    <w:name w:val="Ondertitel Char"/>
-    <w:basedOn w:val="Standaardalinea-lettertype"/>
-    <w:link w:val="Ondertitel"/>
+  <w:style w:type="character" w:customStyle="1" w:styleId="SubtitleChar">
+    <w:name w:val="Subtitle Char"/>
+    <w:basedOn w:val="DefaultParagraphFont"/>
+    <w:link w:val="Subtitle"/>
     <w:uiPriority w:val="11"/>
     <w:rsid w:val="001D4487"/>
     <w:rPr>
@@ -14135,8 +13731,8 @@
   </w:style>
   <w:style w:type="paragraph" w:customStyle="1" w:styleId="Inhoudkop">
     <w:name w:val="Inhoudkop"/>
-    <w:basedOn w:val="Kop1"/>
-    <w:next w:val="Standaard"/>
+    <w:basedOn w:val="Heading1"/>
+    <w:next w:val="Normal"/>
     <w:qFormat/>
     <w:rsid w:val="006F3938"/>
     <w:pPr>
@@ -14146,10 +13742,10 @@
       <w:spacing w:after="1120" w:line="560" w:lineRule="exact"/>
     </w:pPr>
   </w:style>
-  <w:style w:type="character" w:customStyle="1" w:styleId="Kop5Char">
-    <w:name w:val="Kop 5 Char"/>
-    <w:basedOn w:val="Standaardalinea-lettertype"/>
-    <w:link w:val="Kop5"/>
+  <w:style w:type="character" w:customStyle="1" w:styleId="Heading5Char">
+    <w:name w:val="Heading 5 Char"/>
+    <w:basedOn w:val="DefaultParagraphFont"/>
+    <w:link w:val="Heading5"/>
     <w:uiPriority w:val="9"/>
     <w:semiHidden/>
     <w:rsid w:val="00EF5512"/>
@@ -14157,10 +13753,10 @@
       <w:rFonts w:eastAsiaTheme="majorEastAsia" w:cstheme="majorBidi"/>
     </w:rPr>
   </w:style>
-  <w:style w:type="character" w:customStyle="1" w:styleId="Kop6Char">
-    <w:name w:val="Kop 6 Char"/>
-    <w:basedOn w:val="Standaardalinea-lettertype"/>
-    <w:link w:val="Kop6"/>
+  <w:style w:type="character" w:customStyle="1" w:styleId="Heading6Char">
+    <w:name w:val="Heading 6 Char"/>
+    <w:basedOn w:val="DefaultParagraphFont"/>
+    <w:link w:val="Heading6"/>
     <w:uiPriority w:val="9"/>
     <w:semiHidden/>
     <w:rsid w:val="00D45316"/>
@@ -14171,10 +13767,10 @@
       <w:color w:val="823300" w:themeColor="accent1" w:themeShade="7F"/>
     </w:rPr>
   </w:style>
-  <w:style w:type="character" w:customStyle="1" w:styleId="Kop7Char">
-    <w:name w:val="Kop 7 Char"/>
-    <w:basedOn w:val="Standaardalinea-lettertype"/>
-    <w:link w:val="Kop7"/>
+  <w:style w:type="character" w:customStyle="1" w:styleId="Heading7Char">
+    <w:name w:val="Heading 7 Char"/>
+    <w:basedOn w:val="DefaultParagraphFont"/>
+    <w:link w:val="Heading7"/>
     <w:uiPriority w:val="9"/>
     <w:semiHidden/>
     <w:rsid w:val="00D45316"/>
@@ -14185,10 +13781,10 @@
       <w:color w:val="404040" w:themeColor="text1" w:themeTint="BF"/>
     </w:rPr>
   </w:style>
-  <w:style w:type="character" w:customStyle="1" w:styleId="Kop8Char">
-    <w:name w:val="Kop 8 Char"/>
-    <w:basedOn w:val="Standaardalinea-lettertype"/>
-    <w:link w:val="Kop8"/>
+  <w:style w:type="character" w:customStyle="1" w:styleId="Heading8Char">
+    <w:name w:val="Heading 8 Char"/>
+    <w:basedOn w:val="DefaultParagraphFont"/>
+    <w:link w:val="Heading8"/>
     <w:uiPriority w:val="9"/>
     <w:semiHidden/>
     <w:rsid w:val="00D45316"/>
@@ -14199,10 +13795,10 @@
       <w:szCs w:val="20"/>
     </w:rPr>
   </w:style>
-  <w:style w:type="character" w:customStyle="1" w:styleId="Kop9Char">
-    <w:name w:val="Kop 9 Char"/>
-    <w:basedOn w:val="Standaardalinea-lettertype"/>
-    <w:link w:val="Kop9"/>
+  <w:style w:type="character" w:customStyle="1" w:styleId="Heading9Char">
+    <w:name w:val="Heading 9 Char"/>
+    <w:basedOn w:val="DefaultParagraphFont"/>
+    <w:link w:val="Heading9"/>
     <w:uiPriority w:val="9"/>
     <w:semiHidden/>
     <w:rsid w:val="00D45316"/>
@@ -14217,7 +13813,7 @@
   </w:style>
   <w:style w:type="paragraph" w:customStyle="1" w:styleId="Alineakopje">
     <w:name w:val="Alineakopje"/>
-    <w:basedOn w:val="Standaard"/>
+    <w:basedOn w:val="Normal"/>
     <w:qFormat/>
     <w:rsid w:val="00041C8D"/>
     <w:pPr>
@@ -14228,10 +13824,10 @@
       <w:i/>
     </w:rPr>
   </w:style>
-  <w:style w:type="paragraph" w:styleId="Voetnoottekst">
+  <w:style w:type="paragraph" w:styleId="FootnoteText">
     <w:name w:val="footnote text"/>
-    <w:basedOn w:val="Standaard"/>
-    <w:link w:val="VoetnoottekstChar"/>
+    <w:basedOn w:val="Normal"/>
+    <w:link w:val="FootnoteTextChar"/>
     <w:uiPriority w:val="99"/>
     <w:unhideWhenUsed/>
     <w:rsid w:val="004A6DC0"/>
@@ -14247,10 +13843,10 @@
       <w:szCs w:val="17"/>
     </w:rPr>
   </w:style>
-  <w:style w:type="character" w:customStyle="1" w:styleId="VoetnoottekstChar">
-    <w:name w:val="Voetnoottekst Char"/>
-    <w:basedOn w:val="Standaardalinea-lettertype"/>
-    <w:link w:val="Voetnoottekst"/>
+  <w:style w:type="character" w:customStyle="1" w:styleId="FootnoteTextChar">
+    <w:name w:val="Footnote Text Char"/>
+    <w:basedOn w:val="DefaultParagraphFont"/>
+    <w:link w:val="FootnoteText"/>
     <w:uiPriority w:val="99"/>
     <w:rsid w:val="004A6DC0"/>
     <w:rPr>
@@ -14258,9 +13854,9 @@
       <w:szCs w:val="17"/>
     </w:rPr>
   </w:style>
-  <w:style w:type="character" w:styleId="Voetnootmarkering">
+  <w:style w:type="character" w:styleId="FootnoteReference">
     <w:name w:val="footnote reference"/>
-    <w:basedOn w:val="Standaardalinea-lettertype"/>
+    <w:basedOn w:val="DefaultParagraphFont"/>
     <w:uiPriority w:val="99"/>
     <w:semiHidden/>
     <w:unhideWhenUsed/>
@@ -14269,10 +13865,10 @@
       <w:vertAlign w:val="superscript"/>
     </w:rPr>
   </w:style>
-  <w:style w:type="paragraph" w:styleId="Lijstalinea">
+  <w:style w:type="paragraph" w:styleId="ListParagraph">
     <w:name w:val="List Paragraph"/>
     <w:aliases w:val="Opsomblokjes en substreepjes"/>
-    <w:basedOn w:val="Standaard"/>
+    <w:basedOn w:val="Normal"/>
     <w:uiPriority w:val="34"/>
     <w:qFormat/>
     <w:rsid w:val="0073750B"/>
@@ -14283,7 +13879,7 @@
   </w:style>
   <w:style w:type="paragraph" w:customStyle="1" w:styleId="Opsommingletter">
     <w:name w:val="Opsomming letter"/>
-    <w:basedOn w:val="Standaard"/>
+    <w:basedOn w:val="Normal"/>
     <w:qFormat/>
     <w:rsid w:val="0073750B"/>
     <w:pPr>
@@ -14295,7 +13891,7 @@
   </w:style>
   <w:style w:type="paragraph" w:customStyle="1" w:styleId="Opsommingstreepje">
     <w:name w:val="Opsomming streepje"/>
-    <w:basedOn w:val="Lijstalinea"/>
+    <w:basedOn w:val="ListParagraph"/>
     <w:qFormat/>
     <w:rsid w:val="00137A84"/>
     <w:pPr>
@@ -14360,7 +13956,7 @@
   </w:style>
   <w:style w:type="paragraph" w:customStyle="1" w:styleId="Bijlagekop">
     <w:name w:val="Bijlagekop"/>
-    <w:basedOn w:val="Kop1"/>
+    <w:basedOn w:val="Heading1"/>
     <w:next w:val="Bijlageondertitel"/>
     <w:qFormat/>
     <w:rsid w:val="00D550C4"/>
@@ -14373,8 +13969,8 @@
   </w:style>
   <w:style w:type="paragraph" w:customStyle="1" w:styleId="Paragraaftitelkop2bijlage">
     <w:name w:val="Paragraaftitel kop 2 bijlage"/>
-    <w:basedOn w:val="Kop2"/>
-    <w:next w:val="Standaard"/>
+    <w:basedOn w:val="Heading2"/>
+    <w:next w:val="Normal"/>
     <w:qFormat/>
     <w:rsid w:val="007D16A7"/>
     <w:pPr>
@@ -14384,10 +13980,10 @@
       </w:numPr>
     </w:pPr>
   </w:style>
-  <w:style w:type="paragraph" w:styleId="Inhopg2">
+  <w:style w:type="paragraph" w:styleId="TOC2">
     <w:name w:val="toc 2"/>
-    <w:basedOn w:val="Standaard"/>
-    <w:next w:val="Standaard"/>
+    <w:basedOn w:val="Normal"/>
+    <w:next w:val="Normal"/>
     <w:uiPriority w:val="39"/>
     <w:unhideWhenUsed/>
     <w:rsid w:val="004A6DC0"/>
@@ -14402,10 +13998,10 @@
       <w:noProof/>
     </w:rPr>
   </w:style>
-  <w:style w:type="paragraph" w:styleId="Inhopg3">
+  <w:style w:type="paragraph" w:styleId="TOC3">
     <w:name w:val="toc 3"/>
-    <w:basedOn w:val="Standaard"/>
-    <w:next w:val="Standaard"/>
+    <w:basedOn w:val="Normal"/>
+    <w:next w:val="Normal"/>
     <w:autoRedefine/>
     <w:uiPriority w:val="39"/>
     <w:unhideWhenUsed/>
@@ -14423,10 +14019,10 @@
       <w:noProof/>
     </w:rPr>
   </w:style>
-  <w:style w:type="paragraph" w:styleId="Inhopg6">
+  <w:style w:type="paragraph" w:styleId="TOC6">
     <w:name w:val="toc 6"/>
-    <w:basedOn w:val="Standaard"/>
-    <w:next w:val="Standaard"/>
+    <w:basedOn w:val="Normal"/>
+    <w:next w:val="Normal"/>
     <w:uiPriority w:val="39"/>
     <w:unhideWhenUsed/>
     <w:rsid w:val="001B4B79"/>
@@ -14444,8 +14040,8 @@
   </w:style>
   <w:style w:type="paragraph" w:customStyle="1" w:styleId="Bijlageondertitel">
     <w:name w:val="Bijlage ondertitel"/>
-    <w:basedOn w:val="Standaard"/>
-    <w:next w:val="Standaard"/>
+    <w:basedOn w:val="Normal"/>
+    <w:next w:val="Normal"/>
     <w:qFormat/>
     <w:rsid w:val="00D550C4"/>
     <w:pPr>
@@ -14463,8 +14059,8 @@
   </w:style>
   <w:style w:type="paragraph" w:customStyle="1" w:styleId="Kopzondernummer">
     <w:name w:val="Kop zondernummer"/>
-    <w:basedOn w:val="Kop1"/>
-    <w:next w:val="Standaard"/>
+    <w:basedOn w:val="Heading1"/>
+    <w:next w:val="Normal"/>
     <w:qFormat/>
     <w:rsid w:val="006F3938"/>
     <w:pPr>
@@ -14486,10 +14082,10 @@
       <w:b w:val="0"/>
     </w:rPr>
   </w:style>
-  <w:style w:type="paragraph" w:styleId="Bijschrift">
+  <w:style w:type="paragraph" w:styleId="Caption">
     <w:name w:val="caption"/>
-    <w:basedOn w:val="Standaard"/>
-    <w:next w:val="Standaard"/>
+    <w:basedOn w:val="Normal"/>
+    <w:next w:val="Normal"/>
     <w:uiPriority w:val="35"/>
     <w:unhideWhenUsed/>
     <w:qFormat/>
@@ -14501,9 +14097,9 @@
       <w:szCs w:val="18"/>
     </w:rPr>
   </w:style>
-  <w:style w:type="character" w:styleId="Verwijzingopmerking">
+  <w:style w:type="character" w:styleId="CommentReference">
     <w:name w:val="annotation reference"/>
-    <w:basedOn w:val="Standaardalinea-lettertype"/>
+    <w:basedOn w:val="DefaultParagraphFont"/>
     <w:semiHidden/>
     <w:unhideWhenUsed/>
     <w:rsid w:val="00050A29"/>
@@ -14512,10 +14108,10 @@
       <w:szCs w:val="16"/>
     </w:rPr>
   </w:style>
-  <w:style w:type="paragraph" w:styleId="Tekstopmerking">
+  <w:style w:type="paragraph" w:styleId="CommentText">
     <w:name w:val="annotation text"/>
-    <w:basedOn w:val="Standaard"/>
-    <w:link w:val="TekstopmerkingChar"/>
+    <w:basedOn w:val="Normal"/>
+    <w:link w:val="CommentTextChar"/>
     <w:unhideWhenUsed/>
     <w:rsid w:val="00050A29"/>
     <w:pPr>
@@ -14526,21 +14122,21 @@
       <w:szCs w:val="20"/>
     </w:rPr>
   </w:style>
-  <w:style w:type="character" w:customStyle="1" w:styleId="TekstopmerkingChar">
-    <w:name w:val="Tekst opmerking Char"/>
-    <w:basedOn w:val="Standaardalinea-lettertype"/>
-    <w:link w:val="Tekstopmerking"/>
+  <w:style w:type="character" w:customStyle="1" w:styleId="CommentTextChar">
+    <w:name w:val="Comment Text Char"/>
+    <w:basedOn w:val="DefaultParagraphFont"/>
+    <w:link w:val="CommentText"/>
     <w:rsid w:val="00050A29"/>
     <w:rPr>
       <w:sz w:val="20"/>
       <w:szCs w:val="20"/>
     </w:rPr>
   </w:style>
-  <w:style w:type="paragraph" w:styleId="Onderwerpvanopmerking">
+  <w:style w:type="paragraph" w:styleId="CommentSubject">
     <w:name w:val="annotation subject"/>
-    <w:basedOn w:val="Tekstopmerking"/>
-    <w:next w:val="Tekstopmerking"/>
-    <w:link w:val="OnderwerpvanopmerkingChar"/>
+    <w:basedOn w:val="CommentText"/>
+    <w:next w:val="CommentText"/>
+    <w:link w:val="CommentSubjectChar"/>
     <w:uiPriority w:val="99"/>
     <w:semiHidden/>
     <w:unhideWhenUsed/>
@@ -14550,10 +14146,10 @@
       <w:bCs/>
     </w:rPr>
   </w:style>
-  <w:style w:type="character" w:customStyle="1" w:styleId="OnderwerpvanopmerkingChar">
-    <w:name w:val="Onderwerp van opmerking Char"/>
-    <w:basedOn w:val="TekstopmerkingChar"/>
-    <w:link w:val="Onderwerpvanopmerking"/>
+  <w:style w:type="character" w:customStyle="1" w:styleId="CommentSubjectChar">
+    <w:name w:val="Comment Subject Char"/>
+    <w:basedOn w:val="CommentTextChar"/>
+    <w:link w:val="CommentSubject"/>
     <w:uiPriority w:val="99"/>
     <w:semiHidden/>
     <w:rsid w:val="00050A29"/>
@@ -14566,8 +14162,8 @@
   </w:style>
   <w:style w:type="paragraph" w:customStyle="1" w:styleId="IBATussenkopgroenvoorpag">
     <w:name w:val="IBA Tussenkop groen voorpag"/>
-    <w:basedOn w:val="Standaard"/>
-    <w:next w:val="Standaard"/>
+    <w:basedOn w:val="Normal"/>
+    <w:next w:val="Normal"/>
     <w:rsid w:val="00B155B5"/>
     <w:pPr>
       <w:keepNext/>
@@ -14590,7 +14186,7 @@
   </w:style>
   <w:style w:type="paragraph" w:customStyle="1" w:styleId="voorpagtekst">
     <w:name w:val="voorpag tekst"/>
-    <w:basedOn w:val="Standaard"/>
+    <w:basedOn w:val="Normal"/>
     <w:qFormat/>
     <w:rsid w:val="00B155B5"/>
     <w:pPr>
@@ -14611,8 +14207,8 @@
   </w:style>
   <w:style w:type="paragraph" w:customStyle="1" w:styleId="tabelkopjekleinIBA">
     <w:name w:val="tabelkopje klein IBA"/>
-    <w:basedOn w:val="Standaard"/>
-    <w:next w:val="Standaard"/>
+    <w:basedOn w:val="Normal"/>
+    <w:next w:val="Normal"/>
     <w:rsid w:val="00B155B5"/>
     <w:pPr>
       <w:framePr w:hSpace="142" w:wrap="around" w:vAnchor="page" w:hAnchor="margin" w:xAlign="right" w:y="12815"/>
@@ -14635,7 +14231,7 @@
   </w:style>
   <w:style w:type="paragraph" w:customStyle="1" w:styleId="tabeltekstkleintIBA">
     <w:name w:val="tabeltekst klein t IBA"/>
-    <w:basedOn w:val="Standaard"/>
+    <w:basedOn w:val="Normal"/>
     <w:rsid w:val="00B155B5"/>
     <w:pPr>
       <w:framePr w:hSpace="142" w:wrap="around" w:vAnchor="page" w:hAnchor="margin" w:y="12815"/>
@@ -14656,7 +14252,7 @@
   </w:style>
   <w:style w:type="paragraph" w:customStyle="1" w:styleId="Referentie">
     <w:name w:val="Referentie"/>
-    <w:basedOn w:val="Standaard"/>
+    <w:basedOn w:val="Normal"/>
     <w:rsid w:val="00AE0427"/>
     <w:pPr>
       <w:framePr w:wrap="around" w:vAnchor="page" w:hAnchor="page" w:x="670" w:y="511"/>
@@ -14714,10 +14310,10 @@
       <w:color w:val="FFFFFF" w:themeColor="background1"/>
     </w:rPr>
   </w:style>
-  <w:style w:type="paragraph" w:styleId="Inhopg7">
+  <w:style w:type="paragraph" w:styleId="TOC7">
     <w:name w:val="toc 7"/>
-    <w:basedOn w:val="Standaard"/>
-    <w:next w:val="Standaard"/>
+    <w:basedOn w:val="Normal"/>
+    <w:next w:val="Normal"/>
     <w:autoRedefine/>
     <w:uiPriority w:val="39"/>
     <w:unhideWhenUsed/>
@@ -14729,7 +14325,7 @@
   </w:style>
   <w:style w:type="paragraph" w:customStyle="1" w:styleId="tabelkopwit">
     <w:name w:val="tabelkop wit"/>
-    <w:basedOn w:val="Standaard"/>
+    <w:basedOn w:val="Normal"/>
     <w:qFormat/>
     <w:rsid w:val="001D4CF0"/>
     <w:pPr>
@@ -14745,7 +14341,7 @@
   </w:style>
   <w:style w:type="paragraph" w:customStyle="1" w:styleId="Afbeelding">
     <w:name w:val="Afbeelding"/>
-    <w:basedOn w:val="Standaard"/>
+    <w:basedOn w:val="Normal"/>
     <w:qFormat/>
     <w:rsid w:val="001D4CF0"/>
     <w:pPr>
@@ -14758,9 +14354,9 @@
     <w:qFormat/>
     <w:rsid w:val="00AE0427"/>
   </w:style>
-  <w:style w:type="character" w:styleId="Tekstvantijdelijkeaanduiding">
+  <w:style w:type="character" w:styleId="PlaceholderText">
     <w:name w:val="Placeholder Text"/>
-    <w:basedOn w:val="Standaardalinea-lettertype"/>
+    <w:basedOn w:val="DefaultParagraphFont"/>
     <w:uiPriority w:val="99"/>
     <w:semiHidden/>
     <w:rsid w:val="00952B95"/>
@@ -14770,7 +14366,7 @@
   </w:style>
   <w:style w:type="table" w:customStyle="1" w:styleId="Kalender1">
     <w:name w:val="Kalender 1"/>
-    <w:basedOn w:val="Standaardtabel"/>
+    <w:basedOn w:val="TableNormal"/>
     <w:uiPriority w:val="99"/>
     <w:qFormat/>
     <w:rsid w:val="001042A0"/>
@@ -14856,9 +14452,9 @@
       </w:tcPr>
     </w:tblStylePr>
   </w:style>
-  <w:style w:type="table" w:styleId="Gemiddeldelijst2-accent1">
+  <w:style w:type="table" w:styleId="MediumList2-Accent1">
     <w:name w:val="Medium List 2 Accent 1"/>
-    <w:basedOn w:val="Standaardtabel"/>
+    <w:basedOn w:val="TableNormal"/>
     <w:uiPriority w:val="66"/>
     <w:rsid w:val="001042A0"/>
     <w:pPr>
@@ -14980,9 +14576,9 @@
       </w:tcPr>
     </w:tblStylePr>
   </w:style>
-  <w:style w:type="table" w:styleId="Rastertabel2">
+  <w:style w:type="table" w:styleId="GridTable2">
     <w:name w:val="Grid Table 2"/>
-    <w:basedOn w:val="Standaardtabel"/>
+    <w:basedOn w:val="TableNormal"/>
     <w:uiPriority w:val="47"/>
     <w:rsid w:val="001042A0"/>
     <w:pPr>
@@ -15057,7 +14653,7 @@
   </w:style>
   <w:style w:type="paragraph" w:customStyle="1" w:styleId="IBAnummering">
     <w:name w:val="IBA nummering"/>
-    <w:basedOn w:val="Standaard"/>
+    <w:basedOn w:val="Normal"/>
     <w:qFormat/>
     <w:rsid w:val="001F1A9F"/>
     <w:pPr>
@@ -15078,9 +14674,9 @@
       <w:lang w:eastAsia="nl-NL"/>
     </w:rPr>
   </w:style>
-  <w:style w:type="table" w:styleId="Lichtearcering">
+  <w:style w:type="table" w:styleId="LightShading">
     <w:name w:val="Light Shading"/>
-    <w:basedOn w:val="Standaardtabel"/>
+    <w:basedOn w:val="TableNormal"/>
     <w:uiPriority w:val="60"/>
     <w:rsid w:val="009B1562"/>
     <w:pPr>
@@ -15174,9 +14770,9 @@
       </w:tcPr>
     </w:tblStylePr>
   </w:style>
-  <w:style w:type="table" w:styleId="Onopgemaaktetabel3">
+  <w:style w:type="table" w:styleId="PlainTable3">
     <w:name w:val="Plain Table 3"/>
-    <w:basedOn w:val="Standaardtabel"/>
+    <w:basedOn w:val="TableNormal"/>
     <w:uiPriority w:val="43"/>
     <w:rsid w:val="009650A4"/>
     <w:pPr>
@@ -15295,7 +14891,7 @@
           </w:pPr>
           <w:r>
             <w:rPr>
-              <w:rStyle w:val="Tekstvantijdelijkeaanduiding"/>
+              <w:rStyle w:val="PlaceholderText"/>
             </w:rPr>
             <w:t>Kies een item.</w:t>
           </w:r>
@@ -15324,7 +14920,7 @@
           </w:pPr>
           <w:r>
             <w:rPr>
-              <w:rStyle w:val="Tekstvantijdelijkeaanduiding"/>
+              <w:rStyle w:val="PlaceholderText"/>
             </w:rPr>
             <w:t>Klik hier als u een datum wilt invoeren.</w:t>
           </w:r>
@@ -15353,7 +14949,7 @@
           </w:pPr>
           <w:r>
             <w:rPr>
-              <w:rStyle w:val="Tekstvantijdelijkeaanduiding"/>
+              <w:rStyle w:val="PlaceholderText"/>
             </w:rPr>
             <w:t>Kies een item.</w:t>
           </w:r>
@@ -15382,7 +14978,7 @@
           </w:pPr>
           <w:r>
             <w:rPr>
-              <w:rStyle w:val="Tekstvantijdelijkeaanduiding"/>
+              <w:rStyle w:val="PlaceholderText"/>
             </w:rPr>
             <w:t>Klik hier als u een datum wilt invoeren.</w:t>
           </w:r>
@@ -15411,7 +15007,7 @@
           </w:pPr>
           <w:r>
             <w:rPr>
-              <w:rStyle w:val="Tekstvantijdelijkeaanduiding"/>
+              <w:rStyle w:val="PlaceholderText"/>
             </w:rPr>
             <w:t>Kies een item.</w:t>
           </w:r>
@@ -15440,7 +15036,7 @@
           </w:pPr>
           <w:r>
             <w:rPr>
-              <w:rStyle w:val="Tekstvantijdelijkeaanduiding"/>
+              <w:rStyle w:val="PlaceholderText"/>
             </w:rPr>
             <w:t>Klik hier als u een datum wilt invoeren.</w:t>
           </w:r>
@@ -15566,6 +15162,7 @@
     <w:rsid w:val="00132558"/>
     <w:rsid w:val="001500BB"/>
     <w:rsid w:val="001D7D73"/>
+    <w:rsid w:val="001E16D5"/>
     <w:rsid w:val="001E189D"/>
     <w:rsid w:val="00276A45"/>
     <w:rsid w:val="00277B02"/>
@@ -15595,6 +15192,7 @@
     <w:rsid w:val="005B468F"/>
     <w:rsid w:val="005D3849"/>
     <w:rsid w:val="005E3976"/>
+    <w:rsid w:val="00602D1E"/>
     <w:rsid w:val="00620061"/>
     <w:rsid w:val="00651849"/>
     <w:rsid w:val="00696852"/>
@@ -15605,6 +15203,7 @@
     <w:rsid w:val="00753009"/>
     <w:rsid w:val="007965AA"/>
     <w:rsid w:val="007E3DD8"/>
+    <w:rsid w:val="00835490"/>
     <w:rsid w:val="00854FF6"/>
     <w:rsid w:val="00866D79"/>
     <w:rsid w:val="00871016"/>
@@ -15623,6 +15222,7 @@
     <w:rsid w:val="00B76CC9"/>
     <w:rsid w:val="00B94781"/>
     <w:rsid w:val="00B9691C"/>
+    <w:rsid w:val="00BA6312"/>
     <w:rsid w:val="00BA7409"/>
     <w:rsid w:val="00BC4648"/>
     <w:rsid w:val="00BD0D7F"/>
@@ -15661,7 +15261,7 @@
   <w:themeFontLang w:val="nl-NL"/>
   <w:clrSchemeMapping w:bg1="light1" w:t1="dark1" w:bg2="light2" w:t2="dark2" w:accent1="accent1" w:accent2="accent2" w:accent3="accent3" w:accent4="accent4" w:accent5="accent5" w:accent6="accent6" w:hyperlink="hyperlink" w:followedHyperlink="followedHyperlink"/>
   <w:decimalSymbol w:val=","/>
-  <w:listSeparator w:val=";"/>
+  <w:listSeparator w:val=","/>
   <w15:chartTrackingRefBased/>
 </w:settings>
 </file>
@@ -16061,17 +15661,17 @@
     <w:lsdException w:name="Unresolved Mention" w:semiHidden="1" w:unhideWhenUsed="1"/>
     <w:lsdException w:name="Smart Link" w:semiHidden="1" w:unhideWhenUsed="1"/>
   </w:latentStyles>
-  <w:style w:type="paragraph" w:default="1" w:styleId="Standaard">
+  <w:style w:type="paragraph" w:default="1" w:styleId="Normal">
     <w:name w:val="Normal"/>
     <w:qFormat/>
   </w:style>
-  <w:style w:type="character" w:default="1" w:styleId="Standaardalinea-lettertype">
+  <w:style w:type="character" w:default="1" w:styleId="DefaultParagraphFont">
     <w:name w:val="Default Paragraph Font"/>
     <w:uiPriority w:val="1"/>
     <w:semiHidden/>
     <w:unhideWhenUsed/>
   </w:style>
-  <w:style w:type="table" w:default="1" w:styleId="Standaardtabel">
+  <w:style w:type="table" w:default="1" w:styleId="TableNormal">
     <w:name w:val="Normal Table"/>
     <w:uiPriority w:val="99"/>
     <w:semiHidden/>
@@ -16086,15 +15686,15 @@
       </w:tblCellMar>
     </w:tblPr>
   </w:style>
-  <w:style w:type="numbering" w:default="1" w:styleId="Geenlijst">
+  <w:style w:type="numbering" w:default="1" w:styleId="NoList">
     <w:name w:val="No List"/>
     <w:uiPriority w:val="99"/>
     <w:semiHidden/>
     <w:unhideWhenUsed/>
   </w:style>
-  <w:style w:type="character" w:styleId="Tekstvantijdelijkeaanduiding">
+  <w:style w:type="character" w:styleId="PlaceholderText">
     <w:name w:val="Placeholder Text"/>
-    <w:basedOn w:val="Standaardalinea-lettertype"/>
+    <w:basedOn w:val="DefaultParagraphFont"/>
     <w:uiPriority w:val="99"/>
     <w:semiHidden/>
     <w:rsid w:val="00CC6B57"/>
@@ -16456,10 +16056,69 @@
 </file>
 
 <file path=customXml/item1.xml><?xml version="1.0" encoding="utf-8"?>
+<?mso-contentType ?>
+<spe:Receivers xmlns:spe="http://schemas.microsoft.com/sharepoint/events">
+  <Receiver>
+    <Name>Document ID Generator</Name>
+    <Synchronization>Synchronous</Synchronization>
+    <Type>10001</Type>
+    <SequenceNumber>1000</SequenceNumber>
+    <Url/>
+    <Assembly>Microsoft.Office.DocumentManagement, Version=16.0.0.0, Culture=neutral, PublicKeyToken=71e9bce111e9429c</Assembly>
+    <Class>Microsoft.Office.DocumentManagement.Internal.DocIdHandler</Class>
+    <Data/>
+    <Filter/>
+  </Receiver>
+  <Receiver>
+    <Name>Document ID Generator</Name>
+    <Synchronization>Synchronous</Synchronization>
+    <Type>10002</Type>
+    <SequenceNumber>1001</SequenceNumber>
+    <Url/>
+    <Assembly>Microsoft.Office.DocumentManagement, Version=16.0.0.0, Culture=neutral, PublicKeyToken=71e9bce111e9429c</Assembly>
+    <Class>Microsoft.Office.DocumentManagement.Internal.DocIdHandler</Class>
+    <Data/>
+    <Filter/>
+  </Receiver>
+  <Receiver>
+    <Name>Document ID Generator</Name>
+    <Synchronization>Synchronous</Synchronization>
+    <Type>10004</Type>
+    <SequenceNumber>1002</SequenceNumber>
+    <Url/>
+    <Assembly>Microsoft.Office.DocumentManagement, Version=16.0.0.0, Culture=neutral, PublicKeyToken=71e9bce111e9429c</Assembly>
+    <Class>Microsoft.Office.DocumentManagement.Internal.DocIdHandler</Class>
+    <Data/>
+    <Filter/>
+  </Receiver>
+  <Receiver>
+    <Name>Document ID Generator</Name>
+    <Synchronization>Synchronous</Synchronization>
+    <Type>10006</Type>
+    <SequenceNumber>1003</SequenceNumber>
+    <Url/>
+    <Assembly>Microsoft.Office.DocumentManagement, Version=16.0.0.0, Culture=neutral, PublicKeyToken=71e9bce111e9429c</Assembly>
+    <Class>Microsoft.Office.DocumentManagement.Internal.DocIdHandler</Class>
+    <Data/>
+    <Filter/>
+  </Receiver>
+</spe:Receivers>
+</file>
+
+<file path=customXml/item2.xml><?xml version="1.0" encoding="utf-8"?>
+<?mso-contentType ?>
+<FormTemplates xmlns="http://schemas.microsoft.com/sharepoint/v3/contenttype/forms">
+  <Display>DocumentLibraryForm</Display>
+  <Edit>DocumentLibraryForm</Edit>
+  <New>DocumentLibraryForm</New>
+</FormTemplates>
+</file>
+
+<file path=customXml/item3.xml><?xml version="1.0" encoding="utf-8"?>
 <b:Sources xmlns:b="http://schemas.openxmlformats.org/officeDocument/2006/bibliography" xmlns="http://schemas.openxmlformats.org/officeDocument/2006/bibliography" SelectedStyle="\TURABIAN.XSL" StyleName="Turabian"/>
 </file>
 
-<file path=customXml/item2.xml><?xml version="1.0" encoding="utf-8"?>
+<file path=customXml/item4.xml><?xml version="1.0" encoding="utf-8"?>
 <p:properties xmlns:p="http://schemas.microsoft.com/office/2006/metadata/properties" xmlns:xsi="http://www.w3.org/2001/XMLSchema-instance" xmlns:pc="http://schemas.microsoft.com/office/infopath/2007/PartnerControls">
   <documentManagement>
     <_dlc_DocId xmlns="d65ad8cf-1a26-4b78-8568-cab1c6e30bc0">3PFU24XCCRSD-101280942-198</_dlc_DocId>
@@ -16471,7 +16130,7 @@
 </p:properties>
 </file>
 
-<file path=customXml/item3.xml><?xml version="1.0" encoding="utf-8"?>
+<file path=customXml/item5.xml><?xml version="1.0" encoding="utf-8"?>
 <ct:contentTypeSchema xmlns:ct="http://schemas.microsoft.com/office/2006/metadata/contentType" xmlns:ma="http://schemas.microsoft.com/office/2006/metadata/properties/metaAttributes" ct:_="" ma:_="" ma:contentTypeName="Document" ma:contentTypeID="0x010100B73BE3BCC71F3A4E8CD24CB91351F44A" ma:contentTypeVersion="8" ma:contentTypeDescription="Een nieuw document maken." ma:contentTypeScope="" ma:versionID="06dec9c8fa125fabaabf8da99c27458d">
   <xsd:schema xmlns:xsd="http://www.w3.org/2001/XMLSchema" xmlns:xs="http://www.w3.org/2001/XMLSchema" xmlns:p="http://schemas.microsoft.com/office/2006/metadata/properties" xmlns:ns2="dfff6750-5bef-45e3-997e-90b9c7313c58" xmlns:ns3="d65ad8cf-1a26-4b78-8568-cab1c6e30bc0" targetNamespace="http://schemas.microsoft.com/office/2006/metadata/properties" ma:root="true" ma:fieldsID="f0f4be6480e42c266f3ad98a1991cf0a" ns2:_="" ns3:_="">
     <xsd:import namespace="dfff6750-5bef-45e3-997e-90b9c7313c58"/>
@@ -16645,66 +16304,23 @@
 </ct:contentTypeSchema>
 </file>
 
-<file path=customXml/item4.xml><?xml version="1.0" encoding="utf-8"?>
-<?mso-contentType ?>
-<spe:Receivers xmlns:spe="http://schemas.microsoft.com/sharepoint/events">
-  <Receiver>
-    <Name>Document ID Generator</Name>
-    <Synchronization>Synchronous</Synchronization>
-    <Type>10001</Type>
-    <SequenceNumber>1000</SequenceNumber>
-    <Url/>
-    <Assembly>Microsoft.Office.DocumentManagement, Version=16.0.0.0, Culture=neutral, PublicKeyToken=71e9bce111e9429c</Assembly>
-    <Class>Microsoft.Office.DocumentManagement.Internal.DocIdHandler</Class>
-    <Data/>
-    <Filter/>
-  </Receiver>
-  <Receiver>
-    <Name>Document ID Generator</Name>
-    <Synchronization>Synchronous</Synchronization>
-    <Type>10002</Type>
-    <SequenceNumber>1001</SequenceNumber>
-    <Url/>
-    <Assembly>Microsoft.Office.DocumentManagement, Version=16.0.0.0, Culture=neutral, PublicKeyToken=71e9bce111e9429c</Assembly>
-    <Class>Microsoft.Office.DocumentManagement.Internal.DocIdHandler</Class>
-    <Data/>
-    <Filter/>
-  </Receiver>
-  <Receiver>
-    <Name>Document ID Generator</Name>
-    <Synchronization>Synchronous</Synchronization>
-    <Type>10004</Type>
-    <SequenceNumber>1002</SequenceNumber>
-    <Url/>
-    <Assembly>Microsoft.Office.DocumentManagement, Version=16.0.0.0, Culture=neutral, PublicKeyToken=71e9bce111e9429c</Assembly>
-    <Class>Microsoft.Office.DocumentManagement.Internal.DocIdHandler</Class>
-    <Data/>
-    <Filter/>
-  </Receiver>
-  <Receiver>
-    <Name>Document ID Generator</Name>
-    <Synchronization>Synchronous</Synchronization>
-    <Type>10006</Type>
-    <SequenceNumber>1003</SequenceNumber>
-    <Url/>
-    <Assembly>Microsoft.Office.DocumentManagement, Version=16.0.0.0, Culture=neutral, PublicKeyToken=71e9bce111e9429c</Assembly>
-    <Class>Microsoft.Office.DocumentManagement.Internal.DocIdHandler</Class>
-    <Data/>
-    <Filter/>
-  </Receiver>
-</spe:Receivers>
+<file path=customXml/itemProps1.xml><?xml version="1.0" encoding="utf-8"?>
+<ds:datastoreItem xmlns:ds="http://schemas.openxmlformats.org/officeDocument/2006/customXml" ds:itemID="{D20ADB69-FCEC-4643-AA39-D35EED5C1943}">
+  <ds:schemaRefs>
+    <ds:schemaRef ds:uri="http://schemas.microsoft.com/sharepoint/events"/>
+  </ds:schemaRefs>
+</ds:datastoreItem>
 </file>
 
-<file path=customXml/item5.xml><?xml version="1.0" encoding="utf-8"?>
-<?mso-contentType ?>
-<FormTemplates xmlns="http://schemas.microsoft.com/sharepoint/v3/contenttype/forms">
-  <Display>DocumentLibraryForm</Display>
-  <Edit>DocumentLibraryForm</Edit>
-  <New>DocumentLibraryForm</New>
-</FormTemplates>
+<file path=customXml/itemProps2.xml><?xml version="1.0" encoding="utf-8"?>
+<ds:datastoreItem xmlns:ds="http://schemas.openxmlformats.org/officeDocument/2006/customXml" ds:itemID="{95A6F0CA-2968-42B4-BFEA-9206D1DD533D}">
+  <ds:schemaRefs>
+    <ds:schemaRef ds:uri="http://schemas.microsoft.com/sharepoint/v3/contenttype/forms"/>
+  </ds:schemaRefs>
+</ds:datastoreItem>
 </file>
 
-<file path=customXml/itemProps1.xml><?xml version="1.0" encoding="utf-8"?>
+<file path=customXml/itemProps3.xml><?xml version="1.0" encoding="utf-8"?>
 <ds:datastoreItem xmlns:ds="http://schemas.openxmlformats.org/officeDocument/2006/customXml" ds:itemID="{A3C81CB0-9EDB-4CE9-96DA-DE711A174FDD}">
   <ds:schemaRefs>
     <ds:schemaRef ds:uri="http://schemas.openxmlformats.org/officeDocument/2006/bibliography"/>
@@ -16712,7 +16328,7 @@
 </ds:datastoreItem>
 </file>
 
-<file path=customXml/itemProps2.xml><?xml version="1.0" encoding="utf-8"?>
+<file path=customXml/itemProps4.xml><?xml version="1.0" encoding="utf-8"?>
 <ds:datastoreItem xmlns:ds="http://schemas.openxmlformats.org/officeDocument/2006/customXml" ds:itemID="{37BA5701-AB9F-4A15-891C-2B94F7322D1C}">
   <ds:schemaRefs>
     <ds:schemaRef ds:uri="http://schemas.microsoft.com/office/2006/metadata/properties"/>
@@ -16722,7 +16338,7 @@
 </ds:datastoreItem>
 </file>
 
-<file path=customXml/itemProps3.xml><?xml version="1.0" encoding="utf-8"?>
+<file path=customXml/itemProps5.xml><?xml version="1.0" encoding="utf-8"?>
 <ds:datastoreItem xmlns:ds="http://schemas.openxmlformats.org/officeDocument/2006/customXml" ds:itemID="{DB59B19B-D3CE-4A9D-A176-26F18C7D1764}">
   <ds:schemaRefs>
     <ds:schemaRef ds:uri="http://schemas.microsoft.com/office/2006/metadata/contentType"/>
@@ -16739,20 +16355,4 @@
     <ds:schemaRef ds:uri="http://schemas.microsoft.com/internal/obd"/>
   </ds:schemaRefs>
 </ds:datastoreItem>
-</file>
-
-<file path=customXml/itemProps4.xml><?xml version="1.0" encoding="utf-8"?>
-<ds:datastoreItem xmlns:ds="http://schemas.openxmlformats.org/officeDocument/2006/customXml" ds:itemID="{D20ADB69-FCEC-4643-AA39-D35EED5C1943}">
-  <ds:schemaRefs>
-    <ds:schemaRef ds:uri="http://schemas.microsoft.com/sharepoint/events"/>
-  </ds:schemaRefs>
-</ds:datastoreItem>
-</file>
-
-<file path=customXml/itemProps5.xml><?xml version="1.0" encoding="utf-8"?>
-<ds:datastoreItem xmlns:ds="http://schemas.openxmlformats.org/officeDocument/2006/customXml" ds:itemID="{95A6F0CA-2968-42B4-BFEA-9206D1DD533D}">
-  <ds:schemaRefs>
-    <ds:schemaRef ds:uri="http://schemas.microsoft.com/sharepoint/v3/contenttype/forms"/>
-  </ds:schemaRefs>
-</ds:datastoreItem>
 </file>
</xml_diff>